<commit_message>
Bug sous firefox corrigé
</commit_message>
<xml_diff>
--- a/Documents/Avancée/Compte rendu du projet.docx
+++ b/Documents/Avancée/Compte rendu du projet.docx
@@ -4,16 +4,19 @@
   <w:body>
     <w:p>
       <w:pPr>
-        <w:jc w:val="center"/>
-        <w:rPr>
-          <w:sz w:val="56"/>
-        </w:rPr>
-      </w:pPr>
-      <w:r>
-        <w:rPr>
-          <w:sz w:val="56"/>
-        </w:rPr>
-        <w:t>08/01/2017</w:t>
+        <w:pStyle w:val="Titre"/>
+      </w:pPr>
+      <w:r>
+        <w:t>08/01/201</w:t>
+      </w:r>
+      <w:r>
+        <w:t>8</w:t>
+      </w:r>
+      <w:r>
+        <w:t xml:space="preserve"> - </w:t>
+      </w:r>
+      <w:r>
+        <w:t>Réflexion sur le premier cahier des charges</w:t>
       </w:r>
     </w:p>
     <w:p>
@@ -21,15 +24,22 @@
         <w:pStyle w:val="Titre1"/>
       </w:pPr>
       <w:r>
-        <w:t>Structure du site</w:t>
+        <w:t xml:space="preserve">Structure </w:t>
+      </w:r>
+      <w:r>
+        <w:t>Générale</w:t>
       </w:r>
     </w:p>
     <w:p>
       <w:pPr>
         <w:spacing w:before="240"/>
-      </w:pPr>
-      <w:r>
-        <w:rPr>
+        <w:rPr>
+          <w:rFonts w:ascii="Roboto" w:hAnsi="Roboto"/>
+        </w:rPr>
+      </w:pPr>
+      <w:r>
+        <w:rPr>
+          <w:rFonts w:ascii="Roboto" w:hAnsi="Roboto"/>
           <w:noProof/>
         </w:rPr>
         <w:drawing>
@@ -92,96 +102,129 @@
     </w:p>
     <w:p>
       <w:pPr>
+        <w:pStyle w:val="Paragraphedeliste"/>
+        <w:numPr>
+          <w:ilvl w:val="0"/>
+          <w:numId w:val="3"/>
+        </w:numPr>
         <w:spacing w:before="240"/>
-      </w:pPr>
-      <w:r>
-        <w:rPr>
+        <w:rPr>
+          <w:rFonts w:ascii="Roboto" w:hAnsi="Roboto"/>
+        </w:rPr>
+      </w:pPr>
+      <w:r>
+        <w:rPr>
+          <w:rFonts w:ascii="Roboto" w:hAnsi="Roboto"/>
           <w:b/>
         </w:rPr>
         <w:t>Accueil</w:t>
       </w:r>
       <w:r>
+        <w:rPr>
+          <w:rFonts w:ascii="Roboto" w:hAnsi="Roboto"/>
+        </w:rPr>
         <w:t xml:space="preserve"> -&gt; Mattéo</w:t>
       </w:r>
     </w:p>
     <w:p>
-      <w:r>
-        <w:rPr>
+      <w:pPr>
+        <w:pStyle w:val="Paragraphedeliste"/>
+        <w:numPr>
+          <w:ilvl w:val="0"/>
+          <w:numId w:val="3"/>
+        </w:numPr>
+        <w:rPr>
+          <w:rFonts w:ascii="Roboto" w:hAnsi="Roboto"/>
+        </w:rPr>
+      </w:pPr>
+      <w:r>
+        <w:rPr>
+          <w:rFonts w:ascii="Roboto" w:hAnsi="Roboto"/>
           <w:b/>
         </w:rPr>
         <w:t>Menu</w:t>
       </w:r>
       <w:r>
         <w:rPr>
+          <w:rFonts w:ascii="Roboto" w:hAnsi="Roboto"/>
           <w:b/>
         </w:rPr>
         <w:t xml:space="preserve"> / commande</w:t>
       </w:r>
       <w:r>
+        <w:rPr>
+          <w:rFonts w:ascii="Roboto" w:hAnsi="Roboto"/>
+        </w:rPr>
         <w:t xml:space="preserve"> -&gt; Anthony</w:t>
       </w:r>
     </w:p>
     <w:p>
-      <w:r>
-        <w:rPr>
+      <w:pPr>
+        <w:pStyle w:val="Paragraphedeliste"/>
+        <w:numPr>
+          <w:ilvl w:val="0"/>
+          <w:numId w:val="3"/>
+        </w:numPr>
+        <w:rPr>
+          <w:rFonts w:ascii="Roboto" w:hAnsi="Roboto"/>
+        </w:rPr>
+      </w:pPr>
+      <w:r>
+        <w:rPr>
+          <w:rFonts w:ascii="Roboto" w:hAnsi="Roboto"/>
           <w:b/>
         </w:rPr>
         <w:t>Nous</w:t>
       </w:r>
       <w:r>
         <w:rPr>
+          <w:rFonts w:ascii="Roboto" w:hAnsi="Roboto"/>
           <w:b/>
         </w:rPr>
         <w:t xml:space="preserve"> trouver</w:t>
       </w:r>
       <w:r>
+        <w:rPr>
+          <w:rFonts w:ascii="Roboto" w:hAnsi="Roboto"/>
+        </w:rPr>
         <w:t xml:space="preserve"> -&gt; </w:t>
       </w:r>
       <w:r>
+        <w:rPr>
+          <w:rFonts w:ascii="Roboto" w:hAnsi="Roboto"/>
+        </w:rPr>
         <w:t>Mattéo</w:t>
       </w:r>
     </w:p>
     <w:p>
-      <w:r>
-        <w:rPr>
+      <w:pPr>
+        <w:pStyle w:val="Paragraphedeliste"/>
+        <w:numPr>
+          <w:ilvl w:val="0"/>
+          <w:numId w:val="3"/>
+        </w:numPr>
+        <w:rPr>
+          <w:rFonts w:ascii="Roboto" w:hAnsi="Roboto"/>
+        </w:rPr>
+      </w:pPr>
+      <w:r>
+        <w:rPr>
+          <w:rFonts w:ascii="Roboto" w:hAnsi="Roboto"/>
           <w:b/>
         </w:rPr>
         <w:t>Entête et pied de page</w:t>
       </w:r>
       <w:r>
+        <w:rPr>
+          <w:rFonts w:ascii="Roboto" w:hAnsi="Roboto"/>
+        </w:rPr>
         <w:t xml:space="preserve"> -&gt; </w:t>
       </w:r>
       <w:r>
+        <w:rPr>
+          <w:rFonts w:ascii="Roboto" w:hAnsi="Roboto"/>
+        </w:rPr>
         <w:t>Anthony</w:t>
-      </w:r>
-    </w:p>
-    <w:p>
-      <w:r>
-        <w:rPr>
-          <w:b/>
-          <w:color w:val="002060"/>
-        </w:rPr>
-        <w:t>BDD nourriture</w:t>
-      </w:r>
-      <w:r>
-        <w:rPr>
-          <w:color w:val="002060"/>
-        </w:rPr>
-        <w:t xml:space="preserve"> </w:t>
-      </w:r>
-      <w:r>
-        <w:t xml:space="preserve">-&gt; </w:t>
-      </w:r>
-      <w:proofErr w:type="spellStart"/>
-      <w:r>
-        <w:t>JMerize</w:t>
-      </w:r>
-      <w:proofErr w:type="spellEnd"/>
-      <w:r>
-        <w:t xml:space="preserve"> </w:t>
-      </w:r>
-      <w:r>
-        <w:t xml:space="preserve">Mattéo </w:t>
       </w:r>
     </w:p>
     <w:p>
@@ -191,9 +234,138 @@
           <w:ilvl w:val="0"/>
           <w:numId w:val="2"/>
         </w:numPr>
-      </w:pPr>
-      <w:r>
+        <w:rPr>
+          <w:rFonts w:ascii="Roboto" w:hAnsi="Roboto"/>
+        </w:rPr>
+      </w:pPr>
+      <w:r>
+        <w:rPr>
+          <w:rFonts w:ascii="Roboto" w:hAnsi="Roboto"/>
+          <w:b/>
+        </w:rPr>
+        <w:t>BDD nourriture</w:t>
+      </w:r>
+      <w:r>
+        <w:rPr>
+          <w:rFonts w:ascii="Roboto" w:hAnsi="Roboto"/>
+        </w:rPr>
+        <w:t xml:space="preserve"> -&gt; </w:t>
+      </w:r>
+      <w:proofErr w:type="spellStart"/>
+      <w:r>
+        <w:rPr>
+          <w:rFonts w:ascii="Roboto" w:hAnsi="Roboto"/>
+        </w:rPr>
+        <w:t>JMerize</w:t>
+      </w:r>
+      <w:proofErr w:type="spellEnd"/>
+      <w:r>
+        <w:rPr>
+          <w:rFonts w:ascii="Roboto" w:hAnsi="Roboto"/>
+        </w:rPr>
+        <w:t xml:space="preserve"> </w:t>
+      </w:r>
+      <w:r>
+        <w:rPr>
+          <w:rFonts w:ascii="Roboto" w:hAnsi="Roboto"/>
+        </w:rPr>
+        <w:t xml:space="preserve">Mattéo </w:t>
+      </w:r>
+    </w:p>
+    <w:p>
+      <w:pPr>
+        <w:pStyle w:val="Paragraphedeliste"/>
+        <w:numPr>
+          <w:ilvl w:val="1"/>
+          <w:numId w:val="2"/>
+        </w:numPr>
+        <w:rPr>
+          <w:rFonts w:ascii="Roboto" w:hAnsi="Roboto"/>
+        </w:rPr>
+      </w:pPr>
+      <w:r>
+        <w:rPr>
+          <w:rFonts w:ascii="Roboto" w:hAnsi="Roboto"/>
+        </w:rPr>
         <w:t>Nom</w:t>
+      </w:r>
+    </w:p>
+    <w:p>
+      <w:pPr>
+        <w:pStyle w:val="Paragraphedeliste"/>
+        <w:numPr>
+          <w:ilvl w:val="1"/>
+          <w:numId w:val="2"/>
+        </w:numPr>
+        <w:rPr>
+          <w:rFonts w:ascii="Roboto" w:hAnsi="Roboto"/>
+        </w:rPr>
+      </w:pPr>
+      <w:r>
+        <w:rPr>
+          <w:rFonts w:ascii="Roboto" w:hAnsi="Roboto"/>
+        </w:rPr>
+        <w:t>Adresse de l’image</w:t>
+      </w:r>
+    </w:p>
+    <w:p>
+      <w:pPr>
+        <w:pStyle w:val="Paragraphedeliste"/>
+        <w:numPr>
+          <w:ilvl w:val="1"/>
+          <w:numId w:val="2"/>
+        </w:numPr>
+        <w:rPr>
+          <w:rFonts w:ascii="Roboto" w:hAnsi="Roboto"/>
+        </w:rPr>
+      </w:pPr>
+      <w:r>
+        <w:rPr>
+          <w:rFonts w:ascii="Roboto" w:hAnsi="Roboto"/>
+        </w:rPr>
+        <w:t>Description</w:t>
+      </w:r>
+    </w:p>
+    <w:p>
+      <w:pPr>
+        <w:pStyle w:val="Paragraphedeliste"/>
+        <w:numPr>
+          <w:ilvl w:val="1"/>
+          <w:numId w:val="2"/>
+        </w:numPr>
+        <w:rPr>
+          <w:rFonts w:ascii="Roboto" w:hAnsi="Roboto"/>
+        </w:rPr>
+      </w:pPr>
+      <w:r>
+        <w:rPr>
+          <w:rFonts w:ascii="Roboto" w:hAnsi="Roboto"/>
+        </w:rPr>
+        <w:t>Prix</w:t>
+      </w:r>
+    </w:p>
+    <w:p>
+      <w:pPr>
+        <w:pStyle w:val="Paragraphedeliste"/>
+        <w:numPr>
+          <w:ilvl w:val="1"/>
+          <w:numId w:val="2"/>
+        </w:numPr>
+        <w:rPr>
+          <w:rFonts w:ascii="Roboto" w:hAnsi="Roboto"/>
+        </w:rPr>
+      </w:pPr>
+      <w:r>
+        <w:rPr>
+          <w:rFonts w:ascii="Roboto" w:hAnsi="Roboto"/>
+        </w:rPr>
+        <w:t>Liste ingrédients</w:t>
+      </w:r>
+      <w:r>
+        <w:rPr>
+          <w:rFonts w:ascii="Roboto" w:hAnsi="Roboto"/>
+        </w:rPr>
+        <w:t xml:space="preserve"> (sous partie ingrédient (nom, id))</w:t>
       </w:r>
     </w:p>
     <w:p>
@@ -203,9 +375,121 @@
           <w:ilvl w:val="0"/>
           <w:numId w:val="2"/>
         </w:numPr>
-      </w:pPr>
-      <w:r>
-        <w:t>Adresse de l’image</w:t>
+        <w:rPr>
+          <w:rFonts w:ascii="Roboto" w:hAnsi="Roboto"/>
+        </w:rPr>
+      </w:pPr>
+      <w:r>
+        <w:rPr>
+          <w:rFonts w:ascii="Roboto" w:hAnsi="Roboto"/>
+          <w:b/>
+        </w:rPr>
+        <w:t xml:space="preserve">BDD </w:t>
+      </w:r>
+      <w:r>
+        <w:rPr>
+          <w:rFonts w:ascii="Roboto" w:hAnsi="Roboto"/>
+          <w:b/>
+        </w:rPr>
+        <w:t>évènements</w:t>
+      </w:r>
+      <w:r>
+        <w:rPr>
+          <w:rFonts w:ascii="Roboto" w:hAnsi="Roboto"/>
+        </w:rPr>
+        <w:t xml:space="preserve"> -&gt; </w:t>
+      </w:r>
+      <w:proofErr w:type="spellStart"/>
+      <w:r>
+        <w:rPr>
+          <w:rFonts w:ascii="Roboto" w:hAnsi="Roboto"/>
+        </w:rPr>
+        <w:t>JMerize</w:t>
+      </w:r>
+      <w:proofErr w:type="spellEnd"/>
+      <w:r>
+        <w:rPr>
+          <w:rFonts w:ascii="Roboto" w:hAnsi="Roboto"/>
+        </w:rPr>
+        <w:t xml:space="preserve"> </w:t>
+      </w:r>
+      <w:r>
+        <w:rPr>
+          <w:rFonts w:ascii="Roboto" w:hAnsi="Roboto"/>
+        </w:rPr>
+        <w:t>Mattéo</w:t>
+      </w:r>
+    </w:p>
+    <w:p>
+      <w:pPr>
+        <w:pStyle w:val="Paragraphedeliste"/>
+        <w:numPr>
+          <w:ilvl w:val="1"/>
+          <w:numId w:val="2"/>
+        </w:numPr>
+        <w:rPr>
+          <w:rFonts w:ascii="Roboto" w:hAnsi="Roboto"/>
+        </w:rPr>
+      </w:pPr>
+      <w:r>
+        <w:rPr>
+          <w:rFonts w:ascii="Roboto" w:hAnsi="Roboto"/>
+        </w:rPr>
+        <w:t>Nom</w:t>
+      </w:r>
+    </w:p>
+    <w:p>
+      <w:pPr>
+        <w:pStyle w:val="Paragraphedeliste"/>
+        <w:numPr>
+          <w:ilvl w:val="1"/>
+          <w:numId w:val="2"/>
+        </w:numPr>
+        <w:rPr>
+          <w:rFonts w:ascii="Roboto" w:hAnsi="Roboto"/>
+        </w:rPr>
+      </w:pPr>
+      <w:r>
+        <w:rPr>
+          <w:rFonts w:ascii="Roboto" w:hAnsi="Roboto"/>
+        </w:rPr>
+        <w:t xml:space="preserve">Date </w:t>
+      </w:r>
+    </w:p>
+    <w:p>
+      <w:pPr>
+        <w:pStyle w:val="Paragraphedeliste"/>
+        <w:numPr>
+          <w:ilvl w:val="1"/>
+          <w:numId w:val="2"/>
+        </w:numPr>
+        <w:rPr>
+          <w:rFonts w:ascii="Roboto" w:hAnsi="Roboto"/>
+        </w:rPr>
+      </w:pPr>
+      <w:r>
+        <w:rPr>
+          <w:rFonts w:ascii="Roboto" w:hAnsi="Roboto"/>
+        </w:rPr>
+        <w:t>Adresse</w:t>
+      </w:r>
+    </w:p>
+    <w:p>
+      <w:pPr>
+        <w:pStyle w:val="Paragraphedeliste"/>
+        <w:numPr>
+          <w:ilvl w:val="1"/>
+          <w:numId w:val="2"/>
+        </w:numPr>
+        <w:rPr>
+          <w:rFonts w:ascii="Roboto" w:hAnsi="Roboto"/>
+        </w:rPr>
+      </w:pPr>
+      <w:r>
+        <w:rPr>
+          <w:rFonts w:ascii="Roboto" w:hAnsi="Roboto"/>
+        </w:rPr>
+        <w:t>Lien vers site</w:t>
       </w:r>
     </w:p>
     <w:p>
@@ -215,9 +499,268 @@
           <w:ilvl w:val="0"/>
           <w:numId w:val="2"/>
         </w:numPr>
-      </w:pPr>
-      <w:r>
-        <w:t>Description</w:t>
+        <w:rPr>
+          <w:rFonts w:ascii="Roboto" w:hAnsi="Roboto"/>
+        </w:rPr>
+      </w:pPr>
+      <w:r>
+        <w:rPr>
+          <w:rFonts w:ascii="Roboto" w:hAnsi="Roboto"/>
+          <w:b/>
+        </w:rPr>
+        <w:t>BDD commande</w:t>
+      </w:r>
+      <w:r>
+        <w:rPr>
+          <w:rFonts w:ascii="Roboto" w:hAnsi="Roboto"/>
+        </w:rPr>
+        <w:t xml:space="preserve"> -&gt; </w:t>
+      </w:r>
+      <w:proofErr w:type="spellStart"/>
+      <w:r>
+        <w:rPr>
+          <w:rFonts w:ascii="Roboto" w:hAnsi="Roboto"/>
+        </w:rPr>
+        <w:t>JMerize</w:t>
+      </w:r>
+      <w:proofErr w:type="spellEnd"/>
+      <w:r>
+        <w:rPr>
+          <w:rFonts w:ascii="Roboto" w:hAnsi="Roboto"/>
+        </w:rPr>
+        <w:t xml:space="preserve"> </w:t>
+      </w:r>
+      <w:r>
+        <w:rPr>
+          <w:rFonts w:ascii="Roboto" w:hAnsi="Roboto"/>
+        </w:rPr>
+        <w:t>Mattéo</w:t>
+      </w:r>
+    </w:p>
+    <w:p>
+      <w:pPr>
+        <w:pStyle w:val="Paragraphedeliste"/>
+        <w:numPr>
+          <w:ilvl w:val="1"/>
+          <w:numId w:val="2"/>
+        </w:numPr>
+        <w:rPr>
+          <w:rFonts w:ascii="Roboto" w:hAnsi="Roboto"/>
+        </w:rPr>
+      </w:pPr>
+      <w:r>
+        <w:rPr>
+          <w:rFonts w:ascii="Roboto" w:hAnsi="Roboto"/>
+        </w:rPr>
+        <w:t>Nom</w:t>
+      </w:r>
+    </w:p>
+    <w:p>
+      <w:pPr>
+        <w:pStyle w:val="Paragraphedeliste"/>
+        <w:numPr>
+          <w:ilvl w:val="1"/>
+          <w:numId w:val="2"/>
+        </w:numPr>
+        <w:rPr>
+          <w:rFonts w:ascii="Roboto" w:hAnsi="Roboto"/>
+        </w:rPr>
+      </w:pPr>
+      <w:r>
+        <w:rPr>
+          <w:rFonts w:ascii="Roboto" w:hAnsi="Roboto"/>
+        </w:rPr>
+        <w:t>Prénom</w:t>
+      </w:r>
+    </w:p>
+    <w:p>
+      <w:pPr>
+        <w:pStyle w:val="Paragraphedeliste"/>
+        <w:numPr>
+          <w:ilvl w:val="1"/>
+          <w:numId w:val="2"/>
+        </w:numPr>
+        <w:rPr>
+          <w:rFonts w:ascii="Roboto" w:hAnsi="Roboto"/>
+        </w:rPr>
+      </w:pPr>
+      <w:r>
+        <w:rPr>
+          <w:rFonts w:ascii="Roboto" w:hAnsi="Roboto"/>
+        </w:rPr>
+        <w:t>Numéro</w:t>
+      </w:r>
+    </w:p>
+    <w:p>
+      <w:pPr>
+        <w:pStyle w:val="Paragraphedeliste"/>
+        <w:numPr>
+          <w:ilvl w:val="1"/>
+          <w:numId w:val="2"/>
+        </w:numPr>
+        <w:rPr>
+          <w:rFonts w:ascii="Roboto" w:hAnsi="Roboto"/>
+        </w:rPr>
+      </w:pPr>
+      <w:r>
+        <w:rPr>
+          <w:rFonts w:ascii="Roboto" w:hAnsi="Roboto"/>
+        </w:rPr>
+        <w:t>Lien plat</w:t>
+      </w:r>
+    </w:p>
+    <w:p>
+      <w:pPr>
+        <w:pStyle w:val="Titre1"/>
+      </w:pPr>
+      <w:r>
+        <w:t>Design</w:t>
+      </w:r>
+    </w:p>
+    <w:p>
+      <w:pPr>
+        <w:rPr>
+          <w:rFonts w:ascii="Roboto" w:hAnsi="Roboto"/>
+        </w:rPr>
+      </w:pPr>
+      <w:r>
+        <w:rPr>
+          <w:rFonts w:ascii="Roboto" w:hAnsi="Roboto"/>
+        </w:rPr>
+        <w:t xml:space="preserve">Menu en une partie : </w:t>
+      </w:r>
+    </w:p>
+    <w:p>
+      <w:pPr>
+        <w:pStyle w:val="Paragraphedeliste"/>
+        <w:numPr>
+          <w:ilvl w:val="0"/>
+          <w:numId w:val="1"/>
+        </w:numPr>
+        <w:rPr>
+          <w:rFonts w:ascii="Roboto" w:hAnsi="Roboto"/>
+        </w:rPr>
+      </w:pPr>
+      <w:r>
+        <w:rPr>
+          <w:rFonts w:ascii="Roboto" w:hAnsi="Roboto"/>
+        </w:rPr>
+        <w:t>Icone à gauche</w:t>
+      </w:r>
+    </w:p>
+    <w:p>
+      <w:pPr>
+        <w:pStyle w:val="Paragraphedeliste"/>
+        <w:numPr>
+          <w:ilvl w:val="0"/>
+          <w:numId w:val="1"/>
+        </w:numPr>
+        <w:rPr>
+          <w:rFonts w:ascii="Roboto" w:hAnsi="Roboto"/>
+        </w:rPr>
+      </w:pPr>
+      <w:r>
+        <w:rPr>
+          <w:rFonts w:ascii="Roboto" w:hAnsi="Roboto"/>
+        </w:rPr>
+        <w:t>Droite le menu</w:t>
+      </w:r>
+    </w:p>
+    <w:p>
+      <w:pPr>
+        <w:rPr>
+          <w:rFonts w:ascii="Roboto" w:hAnsi="Roboto"/>
+        </w:rPr>
+      </w:pPr>
+      <w:r>
+        <w:rPr>
+          <w:rFonts w:ascii="Roboto" w:hAnsi="Roboto"/>
+        </w:rPr>
+        <w:t xml:space="preserve">Plats : </w:t>
+      </w:r>
+    </w:p>
+    <w:p>
+      <w:pPr>
+        <w:pStyle w:val="Paragraphedeliste"/>
+        <w:numPr>
+          <w:ilvl w:val="0"/>
+          <w:numId w:val="1"/>
+        </w:numPr>
+        <w:rPr>
+          <w:rFonts w:ascii="Roboto" w:hAnsi="Roboto"/>
+        </w:rPr>
+      </w:pPr>
+      <w:r>
+        <w:rPr>
+          <w:rFonts w:ascii="Roboto" w:hAnsi="Roboto"/>
+        </w:rPr>
+        <w:lastRenderedPageBreak/>
+        <w:t>Ingrédients qui s’affichent après clic</w:t>
+      </w:r>
+    </w:p>
+    <w:p>
+      <w:pPr>
+        <w:pStyle w:val="Paragraphedeliste"/>
+        <w:numPr>
+          <w:ilvl w:val="0"/>
+          <w:numId w:val="1"/>
+        </w:numPr>
+        <w:rPr>
+          <w:rFonts w:ascii="Roboto" w:hAnsi="Roboto"/>
+        </w:rPr>
+      </w:pPr>
+      <w:r>
+        <w:rPr>
+          <w:rFonts w:ascii="Roboto" w:hAnsi="Roboto"/>
+        </w:rPr>
+        <w:t>Sous-onglets : Tout / Sans végétarien / Végétarien</w:t>
+      </w:r>
+    </w:p>
+    <w:p>
+      <w:pPr>
+        <w:pStyle w:val="Paragraphedeliste"/>
+        <w:numPr>
+          <w:ilvl w:val="0"/>
+          <w:numId w:val="1"/>
+        </w:numPr>
+        <w:rPr>
+          <w:rFonts w:ascii="Roboto" w:hAnsi="Roboto"/>
+        </w:rPr>
+      </w:pPr>
+      <w:r>
+        <w:rPr>
+          <w:rFonts w:ascii="Roboto" w:hAnsi="Roboto"/>
+        </w:rPr>
+        <w:t>Ajout du petit logo du type de plat (végétarien ou pas)</w:t>
+      </w:r>
+    </w:p>
+    <w:p>
+      <w:pPr>
+        <w:pStyle w:val="Paragraphedeliste"/>
+        <w:numPr>
+          <w:ilvl w:val="0"/>
+          <w:numId w:val="1"/>
+        </w:numPr>
+        <w:rPr>
+          <w:rFonts w:ascii="Roboto" w:hAnsi="Roboto"/>
+        </w:rPr>
+      </w:pPr>
+      <w:r>
+        <w:rPr>
+          <w:rFonts w:ascii="Roboto" w:hAnsi="Roboto"/>
+        </w:rPr>
+        <w:t>Petite casserole qui affiche les ingrédients. Clic à côté ou sur la casserole pour quitter.</w:t>
+      </w:r>
+    </w:p>
+    <w:p>
+      <w:pPr>
+        <w:pStyle w:val="Titre1"/>
+      </w:pPr>
+      <w:r>
+        <w:t>Questionnement</w:t>
+      </w:r>
+      <w:r>
+        <w:t>s</w:t>
       </w:r>
     </w:p>
     <w:p>
@@ -227,306 +770,15 @@
           <w:ilvl w:val="0"/>
           <w:numId w:val="2"/>
         </w:numPr>
-      </w:pPr>
-      <w:r>
-        <w:t>Prix</w:t>
-      </w:r>
-    </w:p>
-    <w:p>
-      <w:pPr>
-        <w:pStyle w:val="Paragraphedeliste"/>
-        <w:numPr>
-          <w:ilvl w:val="0"/>
-          <w:numId w:val="2"/>
-        </w:numPr>
-      </w:pPr>
-      <w:r>
-        <w:t>Liste ingrédients</w:t>
-      </w:r>
-      <w:r>
-        <w:t xml:space="preserve"> (sous partie ingrédient (nom, id))</w:t>
-      </w:r>
-    </w:p>
-    <w:p>
-      <w:r>
-        <w:rPr>
-          <w:b/>
-          <w:color w:val="002060"/>
-        </w:rPr>
-        <w:t xml:space="preserve">BDD </w:t>
-      </w:r>
-      <w:r>
-        <w:rPr>
-          <w:b/>
-          <w:color w:val="002060"/>
-        </w:rPr>
-        <w:t>évènements</w:t>
-      </w:r>
-      <w:r>
-        <w:rPr>
-          <w:color w:val="002060"/>
-        </w:rPr>
-        <w:t xml:space="preserve"> </w:t>
-      </w:r>
-      <w:r>
-        <w:t xml:space="preserve">-&gt; </w:t>
-      </w:r>
-      <w:proofErr w:type="spellStart"/>
-      <w:r>
-        <w:t>JMerize</w:t>
-      </w:r>
-      <w:proofErr w:type="spellEnd"/>
-      <w:r>
-        <w:t xml:space="preserve"> </w:t>
-      </w:r>
-      <w:r>
-        <w:t>Mattéo</w:t>
-      </w:r>
-    </w:p>
-    <w:p>
-      <w:pPr>
-        <w:pStyle w:val="Paragraphedeliste"/>
-        <w:numPr>
-          <w:ilvl w:val="0"/>
-          <w:numId w:val="2"/>
-        </w:numPr>
-      </w:pPr>
-      <w:r>
-        <w:t>Nom</w:t>
-      </w:r>
-    </w:p>
-    <w:p>
-      <w:pPr>
-        <w:pStyle w:val="Paragraphedeliste"/>
-        <w:numPr>
-          <w:ilvl w:val="0"/>
-          <w:numId w:val="2"/>
-        </w:numPr>
-      </w:pPr>
-      <w:r>
-        <w:t xml:space="preserve">Date </w:t>
-      </w:r>
-    </w:p>
-    <w:p>
-      <w:pPr>
-        <w:pStyle w:val="Paragraphedeliste"/>
-        <w:numPr>
-          <w:ilvl w:val="0"/>
-          <w:numId w:val="2"/>
-        </w:numPr>
-      </w:pPr>
-      <w:r>
-        <w:t>Adresse</w:t>
-      </w:r>
-    </w:p>
-    <w:p>
-      <w:pPr>
-        <w:pStyle w:val="Paragraphedeliste"/>
-        <w:numPr>
-          <w:ilvl w:val="0"/>
-          <w:numId w:val="2"/>
-        </w:numPr>
-      </w:pPr>
-      <w:r>
-        <w:t>Lien vers site</w:t>
-      </w:r>
-    </w:p>
-    <w:p>
-      <w:r>
-        <w:rPr>
-          <w:b/>
-          <w:color w:val="002060"/>
-        </w:rPr>
-        <w:t>BDD commande</w:t>
-      </w:r>
-      <w:r>
-        <w:rPr>
-          <w:color w:val="002060"/>
-        </w:rPr>
-        <w:t xml:space="preserve"> </w:t>
-      </w:r>
-      <w:r>
-        <w:t xml:space="preserve">-&gt; </w:t>
-      </w:r>
-      <w:proofErr w:type="spellStart"/>
-      <w:r>
-        <w:t>JMerize</w:t>
-      </w:r>
-      <w:proofErr w:type="spellEnd"/>
-      <w:r>
-        <w:t xml:space="preserve"> </w:t>
-      </w:r>
-      <w:r>
-        <w:t>Mattéo</w:t>
-      </w:r>
-    </w:p>
-    <w:p>
-      <w:pPr>
-        <w:pStyle w:val="Paragraphedeliste"/>
-        <w:numPr>
-          <w:ilvl w:val="0"/>
-          <w:numId w:val="2"/>
-        </w:numPr>
-      </w:pPr>
-      <w:r>
-        <w:t>Nom</w:t>
-      </w:r>
-    </w:p>
-    <w:p>
-      <w:pPr>
-        <w:pStyle w:val="Paragraphedeliste"/>
-        <w:numPr>
-          <w:ilvl w:val="0"/>
-          <w:numId w:val="2"/>
-        </w:numPr>
-      </w:pPr>
-      <w:r>
-        <w:t>Prénom</w:t>
-      </w:r>
-    </w:p>
-    <w:p>
-      <w:pPr>
-        <w:pStyle w:val="Paragraphedeliste"/>
-        <w:numPr>
-          <w:ilvl w:val="0"/>
-          <w:numId w:val="2"/>
-        </w:numPr>
-      </w:pPr>
-      <w:r>
-        <w:t>Numéro</w:t>
-      </w:r>
-    </w:p>
-    <w:p>
-      <w:pPr>
-        <w:pStyle w:val="Paragraphedeliste"/>
-        <w:numPr>
-          <w:ilvl w:val="0"/>
-          <w:numId w:val="2"/>
-        </w:numPr>
-      </w:pPr>
-      <w:r>
-        <w:t>Lien plat</w:t>
-      </w:r>
-    </w:p>
-    <w:p>
-      <w:pPr>
-        <w:pStyle w:val="Titre1"/>
-      </w:pPr>
-      <w:r>
-        <w:lastRenderedPageBreak/>
-        <w:t>Design</w:t>
-      </w:r>
-    </w:p>
-    <w:p/>
-    <w:p>
-      <w:r>
-        <w:t>Menu en une partie</w:t>
-      </w:r>
-      <w:r>
-        <w:t xml:space="preserve"> : </w:t>
-      </w:r>
-    </w:p>
-    <w:p>
-      <w:pPr>
-        <w:pStyle w:val="Paragraphedeliste"/>
-        <w:numPr>
-          <w:ilvl w:val="0"/>
-          <w:numId w:val="1"/>
-        </w:numPr>
-      </w:pPr>
-      <w:r>
-        <w:t>Icone à gauche</w:t>
-      </w:r>
-    </w:p>
-    <w:p>
-      <w:pPr>
-        <w:pStyle w:val="Paragraphedeliste"/>
-        <w:numPr>
-          <w:ilvl w:val="0"/>
-          <w:numId w:val="1"/>
-        </w:numPr>
-      </w:pPr>
-      <w:r>
-        <w:t>Droite le menu</w:t>
-      </w:r>
-    </w:p>
-    <w:p>
-      <w:pPr>
-        <w:pStyle w:val="Paragraphedeliste"/>
-        <w:numPr>
-          <w:ilvl w:val="0"/>
-          <w:numId w:val="1"/>
-        </w:numPr>
-      </w:pPr>
-      <w:r>
-        <w:t>Si on a le temps</w:t>
-      </w:r>
-      <w:r>
-        <w:t> : Barre de recherche</w:t>
-      </w:r>
-    </w:p>
-    <w:p>
-      <w:r>
-        <w:t xml:space="preserve">Plats : </w:t>
-      </w:r>
-    </w:p>
-    <w:p>
-      <w:pPr>
-        <w:pStyle w:val="Paragraphedeliste"/>
-        <w:numPr>
-          <w:ilvl w:val="0"/>
-          <w:numId w:val="1"/>
-        </w:numPr>
-      </w:pPr>
-      <w:r>
-        <w:t>Ingrédients qui s’affichent après clic</w:t>
-      </w:r>
-    </w:p>
-    <w:p>
-      <w:pPr>
-        <w:pStyle w:val="Paragraphedeliste"/>
-        <w:numPr>
-          <w:ilvl w:val="0"/>
-          <w:numId w:val="1"/>
-        </w:numPr>
-      </w:pPr>
-      <w:r>
-        <w:t xml:space="preserve">Sous-onglets : </w:t>
-      </w:r>
-      <w:r>
-        <w:t>Tout / Sans végétarien / Végétarien</w:t>
-      </w:r>
-    </w:p>
-    <w:p>
-      <w:pPr>
-        <w:pStyle w:val="Paragraphedeliste"/>
-        <w:numPr>
-          <w:ilvl w:val="0"/>
-          <w:numId w:val="1"/>
-        </w:numPr>
-      </w:pPr>
-      <w:r>
-        <w:t>Ajout du petit logo du type de plat (végétarien ou pas)</w:t>
-      </w:r>
-    </w:p>
-    <w:p>
-      <w:pPr>
-        <w:pStyle w:val="Paragraphedeliste"/>
-        <w:numPr>
-          <w:ilvl w:val="0"/>
-          <w:numId w:val="1"/>
-        </w:numPr>
-      </w:pPr>
-      <w:r>
-        <w:t>Petite casserole qui affiche les ingrédients. Clic à côté ou sur la casserole pour quitter.</w:t>
-      </w:r>
-    </w:p>
-    <w:p>
-      <w:pPr>
-        <w:pStyle w:val="Titre1"/>
-      </w:pPr>
-      <w:r>
-        <w:t>Questionnement</w:t>
+        <w:rPr>
+          <w:rFonts w:ascii="Roboto" w:hAnsi="Roboto"/>
+        </w:rPr>
+      </w:pPr>
+      <w:r>
+        <w:rPr>
+          <w:rFonts w:ascii="Roboto" w:hAnsi="Roboto"/>
+        </w:rPr>
+        <w:t xml:space="preserve">Annulation de la commande ? Comment ? </w:t>
       </w:r>
     </w:p>
     <w:p>
@@ -537,29 +789,40 @@
           <w:numId w:val="2"/>
         </w:numPr>
         <w:spacing w:before="240"/>
-      </w:pPr>
-      <w:r>
-        <w:t xml:space="preserve">Annulation plus sécurisée de la commande ? </w:t>
-      </w:r>
-      <w:r>
-        <w:t xml:space="preserve">(Demander un </w:t>
-      </w:r>
-      <w:r>
-        <w:rPr>
+        <w:rPr>
+          <w:rFonts w:ascii="Roboto" w:hAnsi="Roboto"/>
+        </w:rPr>
+      </w:pPr>
+      <w:r>
+        <w:rPr>
+          <w:rFonts w:ascii="Roboto" w:hAnsi="Roboto"/>
+        </w:rPr>
+        <w:t xml:space="preserve">Annulation plus sécurisée de la commande ? (Demander un </w:t>
+      </w:r>
+      <w:r>
+        <w:rPr>
+          <w:rFonts w:ascii="Roboto" w:hAnsi="Roboto"/>
           <w:b/>
         </w:rPr>
         <w:t>nom</w:t>
       </w:r>
       <w:r>
+        <w:rPr>
+          <w:rFonts w:ascii="Roboto" w:hAnsi="Roboto"/>
+        </w:rPr>
         <w:t xml:space="preserve"> et un </w:t>
       </w:r>
       <w:r>
         <w:rPr>
+          <w:rFonts w:ascii="Roboto" w:hAnsi="Roboto"/>
           <w:b/>
         </w:rPr>
         <w:t>prénom</w:t>
       </w:r>
       <w:r>
+        <w:rPr>
+          <w:rFonts w:ascii="Roboto" w:hAnsi="Roboto"/>
+        </w:rPr>
         <w:t xml:space="preserve"> lors de la commande. Fournir un ticket imprimable.)</w:t>
       </w:r>
     </w:p>
@@ -570,26 +833,50 @@
           <w:ilvl w:val="0"/>
           <w:numId w:val="2"/>
         </w:numPr>
-      </w:pPr>
-      <w:r>
+        <w:rPr>
+          <w:rFonts w:ascii="Roboto" w:hAnsi="Roboto"/>
+        </w:rPr>
+      </w:pPr>
+      <w:r>
+        <w:rPr>
+          <w:rFonts w:ascii="Roboto" w:hAnsi="Roboto"/>
+        </w:rPr>
         <w:t>Des couleurs plus cohérentes ?</w:t>
       </w:r>
       <w:r>
+        <w:rPr>
+          <w:rFonts w:ascii="Roboto" w:hAnsi="Roboto"/>
+        </w:rPr>
         <w:t xml:space="preserve"> Impossible de mettre du noir avec des touches </w:t>
       </w:r>
       <w:r>
+        <w:rPr>
+          <w:rFonts w:ascii="Roboto" w:hAnsi="Roboto"/>
+        </w:rPr>
         <w:t>orange</w:t>
       </w:r>
       <w:r>
+        <w:rPr>
+          <w:rFonts w:ascii="Roboto" w:hAnsi="Roboto"/>
+        </w:rPr>
         <w:t xml:space="preserve"> (moche). </w:t>
       </w:r>
       <w:r>
+        <w:rPr>
+          <w:rFonts w:ascii="Roboto" w:hAnsi="Roboto"/>
+        </w:rPr>
         <w:t>Le client accepte de changer</w:t>
       </w:r>
       <w:r>
+        <w:rPr>
+          <w:rFonts w:ascii="Roboto" w:hAnsi="Roboto"/>
+        </w:rPr>
         <w:t> ?</w:t>
       </w:r>
       <w:r>
+        <w:rPr>
+          <w:rFonts w:ascii="Roboto" w:hAnsi="Roboto"/>
+        </w:rPr>
         <w:t xml:space="preserve"> </w:t>
       </w:r>
     </w:p>
@@ -600,21 +887,15 @@
           <w:ilvl w:val="0"/>
           <w:numId w:val="2"/>
         </w:numPr>
-      </w:pPr>
-      <w:r>
-        <w:t xml:space="preserve"> « </w:t>
-      </w:r>
-      <w:r>
-        <w:t>D</w:t>
-      </w:r>
-      <w:r>
-        <w:t>oit revenir vers l’entreprise ayant développée le site pour effectuer des modifications sur celui-ci » pas de BDD </w:t>
-      </w:r>
-      <w:r>
-        <w:t xml:space="preserve">nourriture ni évènement </w:t>
-      </w:r>
-      <w:r>
-        <w:t>?</w:t>
+        <w:rPr>
+          <w:rFonts w:ascii="Roboto" w:hAnsi="Roboto"/>
+        </w:rPr>
+      </w:pPr>
+      <w:r>
+        <w:rPr>
+          <w:rFonts w:ascii="Roboto" w:hAnsi="Roboto"/>
+        </w:rPr>
+        <w:t xml:space="preserve"> « Doit revenir vers l’entreprise ayant développée le site pour effectuer des modifications sur celui-ci » pas de BDD nourriture ni évènement ?</w:t>
       </w:r>
     </w:p>
     <w:p>
@@ -624,33 +905,16 @@
           <w:ilvl w:val="0"/>
           <w:numId w:val="2"/>
         </w:numPr>
-      </w:pPr>
-      <w:r>
-        <w:t>Formulaire demandé, que mettre dedans</w:t>
-      </w:r>
-      <w:r>
-        <w:t> ? Nom, prénom</w:t>
-      </w:r>
-      <w:r>
-        <w:t> ?</w:t>
-      </w:r>
-      <w:r>
-        <w:t xml:space="preserve"> </w:t>
-      </w:r>
-    </w:p>
-    <w:p>
-      <w:pPr>
-        <w:pStyle w:val="Paragraphedeliste"/>
-        <w:numPr>
-          <w:ilvl w:val="0"/>
-          <w:numId w:val="2"/>
-        </w:numPr>
-      </w:pPr>
-      <w:r>
-        <w:t xml:space="preserve">Annulation de la commande ? Comment ? </w:t>
-      </w:r>
-      <w:bookmarkStart w:id="0" w:name="_GoBack"/>
-      <w:bookmarkEnd w:id="0"/>
+        <w:rPr>
+          <w:rFonts w:ascii="Roboto" w:hAnsi="Roboto"/>
+        </w:rPr>
+      </w:pPr>
+      <w:r>
+        <w:rPr>
+          <w:rFonts w:ascii="Roboto" w:hAnsi="Roboto"/>
+        </w:rPr>
+        <w:t xml:space="preserve">Formulaire demandé, que mettre dedans ? Nom, prénom ? </w:t>
+      </w:r>
     </w:p>
     <w:p>
       <w:pPr>
@@ -668,11 +932,15 @@
           <w:numId w:val="1"/>
         </w:numPr>
         <w:spacing w:before="240"/>
+        <w:rPr>
+          <w:rFonts w:ascii="Roboto" w:hAnsi="Roboto"/>
+        </w:rPr>
       </w:pPr>
       <w:hyperlink r:id="rId8" w:history="1">
         <w:r>
           <w:rPr>
             <w:rStyle w:val="Lienhypertexte"/>
+            <w:rFonts w:ascii="Roboto" w:hAnsi="Roboto"/>
           </w:rPr>
           <w:t>https://www.uplabs.com/posts/westdive</w:t>
         </w:r>
@@ -685,111 +953,110 @@
           <w:ilvl w:val="0"/>
           <w:numId w:val="1"/>
         </w:numPr>
-      </w:pPr>
-      <w:r>
+        <w:rPr>
+          <w:rFonts w:ascii="Roboto" w:hAnsi="Roboto"/>
+        </w:rPr>
+      </w:pPr>
+      <w:r>
+        <w:rPr>
+          <w:rFonts w:ascii="Roboto" w:hAnsi="Roboto"/>
+        </w:rPr>
         <w:t>https://www.uplabs.com/posts/baddesigners-material-design-redesigned</w:t>
       </w:r>
     </w:p>
     <w:p>
       <w:pPr>
+        <w:rPr>
+          <w:rFonts w:ascii="Roboto" w:hAnsi="Roboto"/>
+        </w:rPr>
+      </w:pPr>
+      <w:r>
+        <w:rPr>
+          <w:rFonts w:ascii="Roboto" w:hAnsi="Roboto"/>
+        </w:rPr>
+        <w:br w:type="page"/>
+      </w:r>
+    </w:p>
+    <w:p>
+      <w:pPr>
+        <w:pStyle w:val="Titre"/>
+      </w:pPr>
+      <w:r>
+        <w:lastRenderedPageBreak/>
+        <w:t>10/01/201</w:t>
+      </w:r>
+      <w:r>
+        <w:t>8</w:t>
+      </w:r>
+      <w:r>
+        <w:t xml:space="preserve"> - </w:t>
+      </w:r>
+      <w:r>
+        <w:t>Réflexion sur les maquettes</w:t>
+      </w:r>
+    </w:p>
+    <w:p>
+      <w:pPr>
         <w:pStyle w:val="Titre1"/>
       </w:pPr>
       <w:r>
-        <w:t xml:space="preserve">Prochaine étape : </w:t>
-      </w:r>
-    </w:p>
-    <w:p>
-      <w:pPr>
-        <w:pStyle w:val="Paragraphedeliste"/>
-        <w:numPr>
-          <w:ilvl w:val="0"/>
-          <w:numId w:val="2"/>
-        </w:numPr>
-      </w:pPr>
-      <w:r>
-        <w:t>Maquettage (</w:t>
-      </w:r>
-      <w:proofErr w:type="spellStart"/>
-      <w:r>
-        <w:rPr>
-          <w:i/>
-        </w:rPr>
-        <w:t>Balsamiq</w:t>
-      </w:r>
-      <w:proofErr w:type="spellEnd"/>
-      <w:r>
-        <w:t>, chacun sa partie avec confirmation de l’autre)</w:t>
-      </w:r>
-    </w:p>
-    <w:p>
-      <w:pPr>
-        <w:pStyle w:val="Paragraphedeliste"/>
-        <w:numPr>
-          <w:ilvl w:val="0"/>
-          <w:numId w:val="2"/>
-        </w:numPr>
-      </w:pPr>
-      <w:proofErr w:type="spellStart"/>
-      <w:r>
-        <w:t>JMerize</w:t>
-      </w:r>
-      <w:proofErr w:type="spellEnd"/>
-    </w:p>
-    <w:p/>
-    <w:p/>
-    <w:p/>
-    <w:p/>
-    <w:p/>
-    <w:p/>
-    <w:p/>
-    <w:p/>
-    <w:p/>
-    <w:p>
-      <w:pPr>
-        <w:jc w:val="center"/>
-        <w:rPr>
-          <w:sz w:val="56"/>
-        </w:rPr>
-      </w:pPr>
-      <w:r>
-        <w:rPr>
-          <w:sz w:val="56"/>
-        </w:rPr>
-        <w:lastRenderedPageBreak/>
-        <w:t>10</w:t>
-      </w:r>
-      <w:r>
-        <w:rPr>
-          <w:sz w:val="56"/>
-        </w:rPr>
-        <w:t>/01/2017</w:t>
-      </w:r>
-    </w:p>
-    <w:p>
-      <w:pPr>
-        <w:pStyle w:val="Titre1"/>
-      </w:pPr>
-      <w:r>
         <w:t>Ce qu’on a fait</w:t>
       </w:r>
     </w:p>
     <w:p>
       <w:pPr>
         <w:spacing w:before="240"/>
-      </w:pPr>
-      <w:r>
-        <w:t xml:space="preserve">Nous avons créé la maquette pour les plats (Anthony) </w:t>
-      </w:r>
-      <w:r>
-        <w:t>à l’aide du logiciel Powerpoint.</w:t>
+        <w:rPr>
+          <w:rFonts w:ascii="Roboto" w:hAnsi="Roboto"/>
+        </w:rPr>
+      </w:pPr>
+      <w:r>
+        <w:rPr>
+          <w:rFonts w:ascii="Roboto" w:hAnsi="Roboto"/>
+        </w:rPr>
+        <w:t>Anthony a créé</w:t>
+      </w:r>
+      <w:r>
+        <w:rPr>
+          <w:rFonts w:ascii="Roboto" w:hAnsi="Roboto"/>
+        </w:rPr>
+        <w:t xml:space="preserve"> la maquette</w:t>
+      </w:r>
+      <w:r>
+        <w:rPr>
+          <w:rFonts w:ascii="Roboto" w:hAnsi="Roboto"/>
+        </w:rPr>
+        <w:t xml:space="preserve"> suivante</w:t>
+      </w:r>
+      <w:r>
+        <w:rPr>
+          <w:rFonts w:ascii="Roboto" w:hAnsi="Roboto"/>
+        </w:rPr>
+        <w:t xml:space="preserve"> pour les plats </w:t>
+      </w:r>
+      <w:r>
+        <w:rPr>
+          <w:rFonts w:ascii="Roboto" w:hAnsi="Roboto"/>
+        </w:rPr>
+        <w:t>à l’aide du logiciel Powerpoint</w:t>
+      </w:r>
+      <w:r>
+        <w:rPr>
+          <w:rFonts w:ascii="Roboto" w:hAnsi="Roboto"/>
+        </w:rPr>
+        <w:t> :</w:t>
       </w:r>
     </w:p>
     <w:p>
       <w:pPr>
         <w:spacing w:before="240"/>
-      </w:pPr>
-      <w:r>
-        <w:rPr>
+        <w:rPr>
+          <w:rFonts w:ascii="Roboto" w:hAnsi="Roboto"/>
+        </w:rPr>
+      </w:pPr>
+      <w:r>
+        <w:rPr>
+          <w:rFonts w:ascii="Roboto" w:hAnsi="Roboto"/>
           <w:noProof/>
         </w:rPr>
         <w:drawing>
@@ -836,32 +1103,1493 @@
       </w:r>
     </w:p>
     <w:p>
-      <w:r>
+      <w:pPr>
+        <w:rPr>
+          <w:rFonts w:ascii="Roboto" w:hAnsi="Roboto"/>
+        </w:rPr>
+      </w:pPr>
+      <w:r>
+        <w:rPr>
+          <w:rFonts w:ascii="Roboto" w:hAnsi="Roboto"/>
+        </w:rPr>
         <w:t xml:space="preserve">Le modèle et la charte graphique seront conservés pour les autres pages du site. Soient </w:t>
       </w:r>
       <w:r>
         <w:rPr>
+          <w:rFonts w:ascii="Roboto" w:hAnsi="Roboto"/>
           <w:i/>
         </w:rPr>
         <w:t>Accueil</w:t>
       </w:r>
       <w:r>
+        <w:rPr>
+          <w:rFonts w:ascii="Roboto" w:hAnsi="Roboto"/>
+        </w:rPr>
         <w:t xml:space="preserve"> et </w:t>
       </w:r>
       <w:r>
         <w:rPr>
+          <w:rFonts w:ascii="Roboto" w:hAnsi="Roboto"/>
           <w:i/>
         </w:rPr>
         <w:t>Nous trouver</w:t>
       </w:r>
       <w:r>
+        <w:rPr>
+          <w:rFonts w:ascii="Roboto" w:hAnsi="Roboto"/>
+        </w:rPr>
         <w:t>.</w:t>
       </w:r>
     </w:p>
-    <w:p/>
-    <w:p/>
+    <w:p>
+      <w:pPr>
+        <w:rPr>
+          <w:rFonts w:ascii="Roboto" w:hAnsi="Roboto"/>
+        </w:rPr>
+      </w:pPr>
+      <w:r>
+        <w:rPr>
+          <w:rFonts w:ascii="Roboto" w:hAnsi="Roboto"/>
+        </w:rPr>
+        <w:t>La maquette est finalement mise de côté</w:t>
+      </w:r>
+      <w:r>
+        <w:rPr>
+          <w:rFonts w:ascii="Roboto" w:hAnsi="Roboto"/>
+        </w:rPr>
+        <w:t xml:space="preserve"> suite au retour de Benjamin Maas.</w:t>
+      </w:r>
+      <w:r>
+        <w:rPr>
+          <w:rFonts w:ascii="Roboto" w:hAnsi="Roboto"/>
+        </w:rPr>
+        <w:t xml:space="preserve"> Un </w:t>
+      </w:r>
+      <w:proofErr w:type="spellStart"/>
+      <w:r>
+        <w:rPr>
+          <w:rFonts w:ascii="Roboto" w:hAnsi="Roboto"/>
+        </w:rPr>
+        <w:t>B</w:t>
+      </w:r>
+      <w:r>
+        <w:rPr>
+          <w:rFonts w:ascii="Roboto" w:hAnsi="Roboto"/>
+        </w:rPr>
+        <w:t>alsamiq</w:t>
+      </w:r>
+      <w:proofErr w:type="spellEnd"/>
+      <w:r>
+        <w:rPr>
+          <w:rFonts w:ascii="Roboto" w:hAnsi="Roboto"/>
+        </w:rPr>
+        <w:t xml:space="preserve"> doit être fait au préalable, même si la disposition des éléments a déjà été réfléchie</w:t>
+      </w:r>
+      <w:r>
+        <w:rPr>
+          <w:rFonts w:ascii="Roboto" w:hAnsi="Roboto"/>
+        </w:rPr>
+        <w:t xml:space="preserve"> </w:t>
+      </w:r>
+      <w:r>
+        <w:rPr>
+          <w:rFonts w:ascii="Roboto" w:hAnsi="Roboto"/>
+        </w:rPr>
+        <w:t xml:space="preserve">et approuvée </w:t>
+      </w:r>
+      <w:r>
+        <w:rPr>
+          <w:rFonts w:ascii="Roboto" w:hAnsi="Roboto"/>
+        </w:rPr>
+        <w:t>lors d’une réunion.</w:t>
+      </w:r>
+    </w:p>
+    <w:p>
+      <w:pPr>
+        <w:rPr>
+          <w:rFonts w:ascii="Roboto" w:hAnsi="Roboto"/>
+        </w:rPr>
+      </w:pPr>
+      <w:r>
+        <w:rPr>
+          <w:rFonts w:ascii="Roboto" w:hAnsi="Roboto"/>
+        </w:rPr>
+        <w:br w:type="page"/>
+      </w:r>
+    </w:p>
+    <w:p>
+      <w:pPr>
+        <w:pStyle w:val="Titre"/>
+      </w:pPr>
+      <w:r>
+        <w:lastRenderedPageBreak/>
+        <w:t>1</w:t>
+      </w:r>
+      <w:r>
+        <w:t>4</w:t>
+      </w:r>
+      <w:r>
+        <w:t xml:space="preserve">/02/2018 – </w:t>
+      </w:r>
+      <w:r>
+        <w:t>Création du thème noir</w:t>
+      </w:r>
+    </w:p>
+    <w:p>
+      <w:pPr>
+        <w:rPr>
+          <w:rFonts w:ascii="Roboto" w:hAnsi="Roboto"/>
+        </w:rPr>
+      </w:pPr>
+    </w:p>
+    <w:p>
+      <w:pPr>
+        <w:rPr>
+          <w:rFonts w:ascii="Roboto" w:hAnsi="Roboto"/>
+        </w:rPr>
+      </w:pPr>
+      <w:r>
+        <w:rPr>
+          <w:rFonts w:ascii="Roboto" w:hAnsi="Roboto"/>
+        </w:rPr>
+        <w:t xml:space="preserve">Le mercredi 14 février est marqué par l’ajout d’un thème noir, la création d’un nouveau logo plus en adéquation avec le thème, </w:t>
+      </w:r>
+      <w:r>
+        <w:rPr>
+          <w:rFonts w:ascii="Roboto" w:hAnsi="Roboto"/>
+        </w:rPr>
+        <w:t xml:space="preserve">l’avancement de la partie « Nous trouver », </w:t>
+      </w:r>
+      <w:r>
+        <w:rPr>
+          <w:rFonts w:ascii="Roboto" w:hAnsi="Roboto"/>
+        </w:rPr>
+        <w:t>ainsi que la création des coupons.</w:t>
+      </w:r>
+    </w:p>
+    <w:p>
+      <w:pPr>
+        <w:pStyle w:val="Titre1"/>
+      </w:pPr>
+      <w:r>
+        <w:t>Theme noir</w:t>
+      </w:r>
+    </w:p>
+    <w:p>
+      <w:pPr>
+        <w:rPr>
+          <w:rFonts w:ascii="Roboto" w:hAnsi="Roboto"/>
+        </w:rPr>
+      </w:pPr>
+      <w:r>
+        <w:rPr>
+          <w:rFonts w:ascii="Roboto" w:hAnsi="Roboto"/>
+        </w:rPr>
+        <w:t xml:space="preserve">Il est </w:t>
+      </w:r>
+      <w:r>
+        <w:rPr>
+          <w:rFonts w:ascii="Roboto" w:hAnsi="Roboto"/>
+        </w:rPr>
+        <w:t xml:space="preserve">à ce moment spécifié dans le cahier des charges que le design aura : </w:t>
+      </w:r>
+    </w:p>
+    <w:p>
+      <w:pPr>
+        <w:pStyle w:val="Paragraphedeliste"/>
+        <w:numPr>
+          <w:ilvl w:val="0"/>
+          <w:numId w:val="1"/>
+        </w:numPr>
+        <w:rPr>
+          <w:rFonts w:ascii="Roboto" w:hAnsi="Roboto" w:cs="Arial"/>
+        </w:rPr>
+      </w:pPr>
+      <w:r>
+        <w:rPr>
+          <w:rFonts w:ascii="Roboto" w:hAnsi="Roboto" w:cs="Arial"/>
+        </w:rPr>
+        <w:t>Un fond de couleur blanche</w:t>
+      </w:r>
+      <w:r>
+        <w:rPr>
+          <w:rFonts w:ascii="Roboto" w:hAnsi="Roboto" w:cs="Arial"/>
+        </w:rPr>
+        <w:t> ;</w:t>
+      </w:r>
+    </w:p>
+    <w:p>
+      <w:pPr>
+        <w:pStyle w:val="Paragraphedeliste"/>
+        <w:numPr>
+          <w:ilvl w:val="0"/>
+          <w:numId w:val="1"/>
+        </w:numPr>
+        <w:rPr>
+          <w:rFonts w:ascii="Roboto" w:hAnsi="Roboto" w:cs="Arial"/>
+        </w:rPr>
+      </w:pPr>
+      <w:r>
+        <w:rPr>
+          <w:rFonts w:ascii="Roboto" w:hAnsi="Roboto" w:cs="Arial"/>
+        </w:rPr>
+        <w:t>Chaque section aura une bordure orange sur chacun des côtés</w:t>
+      </w:r>
+      <w:r>
+        <w:rPr>
+          <w:rFonts w:ascii="Roboto" w:hAnsi="Roboto" w:cs="Arial"/>
+        </w:rPr>
+        <w:t> ;</w:t>
+      </w:r>
+    </w:p>
+    <w:p>
+      <w:pPr>
+        <w:pStyle w:val="Paragraphedeliste"/>
+        <w:numPr>
+          <w:ilvl w:val="0"/>
+          <w:numId w:val="1"/>
+        </w:numPr>
+        <w:rPr>
+          <w:rFonts w:ascii="Roboto" w:hAnsi="Roboto" w:cs="Arial"/>
+        </w:rPr>
+      </w:pPr>
+      <w:r>
+        <w:rPr>
+          <w:rFonts w:ascii="Roboto" w:hAnsi="Roboto" w:cs="Arial"/>
+        </w:rPr>
+        <w:t>L’intérieur des sections aura une couleur noire, tandis que les écritures seront blanches</w:t>
+      </w:r>
+    </w:p>
+    <w:p>
+      <w:pPr>
+        <w:rPr>
+          <w:rFonts w:ascii="Roboto" w:hAnsi="Roboto" w:cs="Arial"/>
+        </w:rPr>
+      </w:pPr>
+      <w:r>
+        <w:rPr>
+          <w:rFonts w:ascii="Roboto" w:hAnsi="Roboto" w:cs="Arial"/>
+        </w:rPr>
+        <w:t xml:space="preserve">Et suite à de multiples demandes auprès du client pour retirer le noir voulu dans les sections nous avons décidé de repenser intégralement le design du site, dans le respect du cahier des charges. Nous avons alors bien mis un fond blanc : </w:t>
+      </w:r>
+      <w:r>
+        <w:rPr>
+          <w:noProof/>
+        </w:rPr>
+        <w:drawing>
+          <wp:inline distT="0" distB="0" distL="0" distR="0" wp14:anchorId="61FE7D76" wp14:editId="17D84CC4">
+            <wp:extent cx="3695700" cy="952500"/>
+            <wp:effectExtent l="0" t="0" r="0" b="0"/>
+            <wp:docPr id="12" name="Image 12"/>
+            <wp:cNvGraphicFramePr>
+              <a:graphicFrameLocks xmlns:a="http://schemas.openxmlformats.org/drawingml/2006/main" noChangeAspect="1"/>
+            </wp:cNvGraphicFramePr>
+            <a:graphic xmlns:a="http://schemas.openxmlformats.org/drawingml/2006/main">
+              <a:graphicData uri="http://schemas.openxmlformats.org/drawingml/2006/picture">
+                <pic:pic xmlns:pic="http://schemas.openxmlformats.org/drawingml/2006/picture">
+                  <pic:nvPicPr>
+                    <pic:cNvPr id="1" name=""/>
+                    <pic:cNvPicPr/>
+                  </pic:nvPicPr>
+                  <pic:blipFill>
+                    <a:blip r:embed="rId10"/>
+                    <a:stretch>
+                      <a:fillRect/>
+                    </a:stretch>
+                  </pic:blipFill>
+                  <pic:spPr>
+                    <a:xfrm>
+                      <a:off x="0" y="0"/>
+                      <a:ext cx="3695700" cy="952500"/>
+                    </a:xfrm>
+                    <a:prstGeom prst="rect">
+                      <a:avLst/>
+                    </a:prstGeom>
+                  </pic:spPr>
+                </pic:pic>
+              </a:graphicData>
+            </a:graphic>
+          </wp:inline>
+        </w:drawing>
+      </w:r>
+    </w:p>
+    <w:p>
+      <w:pPr>
+        <w:rPr>
+          <w:rFonts w:ascii="Roboto" w:hAnsi="Roboto" w:cs="Arial"/>
+        </w:rPr>
+      </w:pPr>
+      <w:r>
+        <w:rPr>
+          <w:rFonts w:ascii="Roboto" w:hAnsi="Roboto" w:cs="Arial"/>
+        </w:rPr>
+        <w:t>Et les sections, soient les pages, prennent une couleur beaucoup plus foncée. Pas totalement noires, puisqu’il est dit, je cite : « une couleur noire » et non « </w:t>
+      </w:r>
+      <w:r>
+        <w:rPr>
+          <w:rFonts w:ascii="Roboto" w:hAnsi="Roboto" w:cs="Arial"/>
+        </w:rPr>
+        <w:t xml:space="preserve">les sections seront </w:t>
+      </w:r>
+      <w:r>
+        <w:rPr>
+          <w:rFonts w:ascii="Roboto" w:hAnsi="Roboto" w:cs="Arial"/>
+        </w:rPr>
+        <w:t>noire</w:t>
+      </w:r>
+      <w:r>
+        <w:rPr>
+          <w:rFonts w:ascii="Roboto" w:hAnsi="Roboto" w:cs="Arial"/>
+        </w:rPr>
+        <w:t>s</w:t>
+      </w:r>
+      <w:r>
+        <w:rPr>
+          <w:rFonts w:ascii="Roboto" w:hAnsi="Roboto" w:cs="Arial"/>
+        </w:rPr>
+        <w:t xml:space="preserve"> ». </w:t>
+      </w:r>
+      <w:r>
+        <w:rPr>
+          <w:rFonts w:ascii="Roboto" w:hAnsi="Roboto" w:cs="Arial"/>
+        </w:rPr>
+        <w:t xml:space="preserve">Cependant, les sections faisant toute la largeur de la page, elles cachent le fond blanc demandé. Toutefois, celui-ci étant bien là nous respectons le cahier des charges sur ce point. </w:t>
+      </w:r>
+    </w:p>
+    <w:p>
+      <w:pPr>
+        <w:rPr>
+          <w:rFonts w:ascii="Roboto" w:hAnsi="Roboto" w:cs="Arial"/>
+        </w:rPr>
+      </w:pPr>
+      <w:r>
+        <w:rPr>
+          <w:rFonts w:ascii="Roboto" w:hAnsi="Roboto" w:cs="Arial"/>
+        </w:rPr>
+        <w:t xml:space="preserve">Concernant les bordures orange sur le côté, nous ne pouvons réaliser cette requête pour des questions d’esthétiques. L’orange sera plutôt utilisé comme couleur d’accentuation sur tout le site. </w:t>
+      </w:r>
+    </w:p>
+    <w:p>
+      <w:pPr>
+        <w:rPr>
+          <w:rFonts w:ascii="Roboto" w:hAnsi="Roboto" w:cs="Arial"/>
+        </w:rPr>
+      </w:pPr>
+      <w:r>
+        <w:rPr>
+          <w:rFonts w:ascii="Roboto" w:hAnsi="Roboto" w:cs="Arial"/>
+        </w:rPr>
+        <w:t xml:space="preserve">Finalement nous obtenons le résultat suivant après plusieurs heures de travail : </w:t>
+      </w:r>
+    </w:p>
+    <w:p>
+      <w:pPr>
+        <w:rPr>
+          <w:rFonts w:ascii="Roboto" w:hAnsi="Roboto" w:cs="Arial"/>
+        </w:rPr>
+      </w:pPr>
+      <w:r>
+        <w:rPr>
+          <w:noProof/>
+        </w:rPr>
+        <w:drawing>
+          <wp:inline distT="0" distB="0" distL="0" distR="0" wp14:anchorId="1B93E276" wp14:editId="1338D124">
+            <wp:extent cx="5760720" cy="2735580"/>
+            <wp:effectExtent l="0" t="0" r="0" b="7620"/>
+            <wp:docPr id="13" name="Image 13"/>
+            <wp:cNvGraphicFramePr>
+              <a:graphicFrameLocks xmlns:a="http://schemas.openxmlformats.org/drawingml/2006/main" noChangeAspect="1"/>
+            </wp:cNvGraphicFramePr>
+            <a:graphic xmlns:a="http://schemas.openxmlformats.org/drawingml/2006/main">
+              <a:graphicData uri="http://schemas.openxmlformats.org/drawingml/2006/picture">
+                <pic:pic xmlns:pic="http://schemas.openxmlformats.org/drawingml/2006/picture">
+                  <pic:nvPicPr>
+                    <pic:cNvPr id="1" name=""/>
+                    <pic:cNvPicPr/>
+                  </pic:nvPicPr>
+                  <pic:blipFill>
+                    <a:blip r:embed="rId11"/>
+                    <a:stretch>
+                      <a:fillRect/>
+                    </a:stretch>
+                  </pic:blipFill>
+                  <pic:spPr>
+                    <a:xfrm>
+                      <a:off x="0" y="0"/>
+                      <a:ext cx="5760720" cy="2735580"/>
+                    </a:xfrm>
+                    <a:prstGeom prst="rect">
+                      <a:avLst/>
+                    </a:prstGeom>
+                  </pic:spPr>
+                </pic:pic>
+              </a:graphicData>
+            </a:graphic>
+          </wp:inline>
+        </w:drawing>
+      </w:r>
+    </w:p>
+    <w:p>
+      <w:pPr>
+        <w:pStyle w:val="Titre1"/>
+      </w:pPr>
+      <w:r>
+        <w:lastRenderedPageBreak/>
+        <w:t xml:space="preserve"> </w:t>
+      </w:r>
+      <w:r>
+        <w:t>Nouveau logo</w:t>
+      </w:r>
+    </w:p>
+    <w:p>
+      <w:pPr>
+        <w:rPr>
+          <w:rFonts w:ascii="Roboto" w:hAnsi="Roboto"/>
+        </w:rPr>
+      </w:pPr>
+      <w:r>
+        <w:rPr>
+          <w:rFonts w:ascii="Roboto" w:hAnsi="Roboto"/>
+        </w:rPr>
+        <w:t xml:space="preserve">L’ancien </w:t>
+      </w:r>
+      <w:r>
+        <w:rPr>
+          <w:rFonts w:ascii="Roboto" w:hAnsi="Roboto"/>
+        </w:rPr>
+        <w:t xml:space="preserve">logo faisant tâche sur le nouveau design, nous avons décidé de le changer pour quelque chose de plus moderne. C’est-à-dire une police beaucoup plus simple et arrondie, comme Airbnb, Google ou encore Spotify. </w:t>
+      </w:r>
+    </w:p>
+    <w:p>
+      <w:pPr>
+        <w:rPr>
+          <w:rFonts w:ascii="Roboto" w:hAnsi="Roboto"/>
+        </w:rPr>
+      </w:pPr>
+      <w:r>
+        <w:rPr>
+          <w:rFonts w:ascii="Roboto" w:hAnsi="Roboto"/>
+        </w:rPr>
+        <w:t xml:space="preserve">La réalisation de ce logo aura été faite sous </w:t>
+      </w:r>
+      <w:proofErr w:type="spellStart"/>
+      <w:r>
+        <w:rPr>
+          <w:rFonts w:ascii="Roboto" w:hAnsi="Roboto"/>
+        </w:rPr>
+        <w:t>Inkscape</w:t>
+      </w:r>
+      <w:proofErr w:type="spellEnd"/>
+      <w:r>
+        <w:rPr>
+          <w:rFonts w:ascii="Roboto" w:hAnsi="Roboto"/>
+        </w:rPr>
+        <w:t>, et est donc vectoriel.</w:t>
+      </w:r>
+    </w:p>
+    <w:p>
+      <w:pPr>
+        <w:rPr>
+          <w:rFonts w:ascii="Roboto" w:hAnsi="Roboto"/>
+        </w:rPr>
+      </w:pPr>
+      <w:r>
+        <w:rPr>
+          <w:noProof/>
+        </w:rPr>
+        <w:drawing>
+          <wp:inline distT="0" distB="0" distL="0" distR="0" wp14:anchorId="59BB8EDA" wp14:editId="0B64145F">
+            <wp:extent cx="5760720" cy="3101975"/>
+            <wp:effectExtent l="0" t="0" r="0" b="3175"/>
+            <wp:docPr id="14" name="Image 14"/>
+            <wp:cNvGraphicFramePr>
+              <a:graphicFrameLocks xmlns:a="http://schemas.openxmlformats.org/drawingml/2006/main" noChangeAspect="1"/>
+            </wp:cNvGraphicFramePr>
+            <a:graphic xmlns:a="http://schemas.openxmlformats.org/drawingml/2006/main">
+              <a:graphicData uri="http://schemas.openxmlformats.org/drawingml/2006/picture">
+                <pic:pic xmlns:pic="http://schemas.openxmlformats.org/drawingml/2006/picture">
+                  <pic:nvPicPr>
+                    <pic:cNvPr id="1" name=""/>
+                    <pic:cNvPicPr/>
+                  </pic:nvPicPr>
+                  <pic:blipFill>
+                    <a:blip r:embed="rId12"/>
+                    <a:stretch>
+                      <a:fillRect/>
+                    </a:stretch>
+                  </pic:blipFill>
+                  <pic:spPr>
+                    <a:xfrm>
+                      <a:off x="0" y="0"/>
+                      <a:ext cx="5760720" cy="3101975"/>
+                    </a:xfrm>
+                    <a:prstGeom prst="rect">
+                      <a:avLst/>
+                    </a:prstGeom>
+                  </pic:spPr>
+                </pic:pic>
+              </a:graphicData>
+            </a:graphic>
+          </wp:inline>
+        </w:drawing>
+      </w:r>
+    </w:p>
+    <w:p>
+      <w:pPr>
+        <w:rPr>
+          <w:rFonts w:ascii="Roboto" w:hAnsi="Roboto"/>
+        </w:rPr>
+      </w:pPr>
+      <w:r>
+        <w:rPr>
+          <w:rFonts w:ascii="Roboto" w:hAnsi="Roboto"/>
+        </w:rPr>
+        <w:t>La police utilisée est ici Montserrat, une police gratuite distribuée par Google Fonts.</w:t>
+      </w:r>
+    </w:p>
+    <w:p>
+      <w:pPr>
+        <w:rPr>
+          <w:rFonts w:ascii="Roboto" w:hAnsi="Roboto"/>
+        </w:rPr>
+      </w:pPr>
+      <w:r>
+        <w:rPr>
+          <w:rFonts w:ascii="Roboto" w:hAnsi="Roboto"/>
+        </w:rPr>
+        <w:t>Nous pouvons alors constater un avant et un après pour le logo. Celui-ci est présent dans la partie précédente « Thème noir » en haut à gauche.</w:t>
+      </w:r>
+    </w:p>
+    <w:p>
+      <w:pPr>
+        <w:jc w:val="center"/>
+        <w:rPr>
+          <w:rFonts w:ascii="Roboto" w:hAnsi="Roboto"/>
+        </w:rPr>
+      </w:pPr>
+      <w:r>
+        <w:rPr>
+          <w:rFonts w:ascii="Roboto" w:hAnsi="Roboto"/>
+          <w:noProof/>
+        </w:rPr>
+        <w:drawing>
+          <wp:inline distT="0" distB="0" distL="0" distR="0" wp14:anchorId="268785DD" wp14:editId="38272DC7">
+            <wp:extent cx="2133600" cy="1044420"/>
+            <wp:effectExtent l="0" t="0" r="0" b="3810"/>
+            <wp:docPr id="16" name="Image 16"/>
+            <wp:cNvGraphicFramePr>
+              <a:graphicFrameLocks xmlns:a="http://schemas.openxmlformats.org/drawingml/2006/main" noChangeAspect="1"/>
+            </wp:cNvGraphicFramePr>
+            <a:graphic xmlns:a="http://schemas.openxmlformats.org/drawingml/2006/main">
+              <a:graphicData uri="http://schemas.openxmlformats.org/drawingml/2006/picture">
+                <pic:pic xmlns:pic="http://schemas.openxmlformats.org/drawingml/2006/picture">
+                  <pic:nvPicPr>
+                    <pic:cNvPr id="16" name="logo.jpg"/>
+                    <pic:cNvPicPr/>
+                  </pic:nvPicPr>
+                  <pic:blipFill>
+                    <a:blip r:embed="rId13">
+                      <a:extLst>
+                        <a:ext uri="{28A0092B-C50C-407E-A947-70E740481C1C}">
+                          <a14:useLocalDpi xmlns:a14="http://schemas.microsoft.com/office/drawing/2010/main" val="0"/>
+                        </a:ext>
+                      </a:extLst>
+                    </a:blip>
+                    <a:stretch>
+                      <a:fillRect/>
+                    </a:stretch>
+                  </pic:blipFill>
+                  <pic:spPr>
+                    <a:xfrm>
+                      <a:off x="0" y="0"/>
+                      <a:ext cx="2152615" cy="1053728"/>
+                    </a:xfrm>
+                    <a:prstGeom prst="rect">
+                      <a:avLst/>
+                    </a:prstGeom>
+                  </pic:spPr>
+                </pic:pic>
+              </a:graphicData>
+            </a:graphic>
+          </wp:inline>
+        </w:drawing>
+      </w:r>
+      <w:r>
+        <w:rPr>
+          <w:rFonts w:ascii="Roboto" w:hAnsi="Roboto"/>
+          <w:noProof/>
+        </w:rPr>
+        <w:drawing>
+          <wp:inline distT="0" distB="0" distL="0" distR="0" wp14:anchorId="43B9132C" wp14:editId="2E2157C7">
+            <wp:extent cx="2514667" cy="1047500"/>
+            <wp:effectExtent l="0" t="0" r="0" b="635"/>
+            <wp:docPr id="15" name="Image 15" descr="Une image contenant clipart&#10;&#10;Description générée avec un niveau de confiance très élevé"/>
+            <wp:cNvGraphicFramePr>
+              <a:graphicFrameLocks xmlns:a="http://schemas.openxmlformats.org/drawingml/2006/main" noChangeAspect="1"/>
+            </wp:cNvGraphicFramePr>
+            <a:graphic xmlns:a="http://schemas.openxmlformats.org/drawingml/2006/main">
+              <a:graphicData uri="http://schemas.openxmlformats.org/drawingml/2006/picture">
+                <pic:pic xmlns:pic="http://schemas.openxmlformats.org/drawingml/2006/picture">
+                  <pic:nvPicPr>
+                    <pic:cNvPr id="15" name="logo Comme à la maison.JPG"/>
+                    <pic:cNvPicPr/>
+                  </pic:nvPicPr>
+                  <pic:blipFill>
+                    <a:blip r:embed="rId14" cstate="print">
+                      <a:extLst>
+                        <a:ext uri="{28A0092B-C50C-407E-A947-70E740481C1C}">
+                          <a14:useLocalDpi xmlns:a14="http://schemas.microsoft.com/office/drawing/2010/main" val="0"/>
+                        </a:ext>
+                      </a:extLst>
+                    </a:blip>
+                    <a:stretch>
+                      <a:fillRect/>
+                    </a:stretch>
+                  </pic:blipFill>
+                  <pic:spPr>
+                    <a:xfrm>
+                      <a:off x="0" y="0"/>
+                      <a:ext cx="2539095" cy="1057676"/>
+                    </a:xfrm>
+                    <a:prstGeom prst="rect">
+                      <a:avLst/>
+                    </a:prstGeom>
+                  </pic:spPr>
+                </pic:pic>
+              </a:graphicData>
+            </a:graphic>
+          </wp:inline>
+        </w:drawing>
+      </w:r>
+    </w:p>
+    <w:p>
+      <w:pPr>
+        <w:pStyle w:val="Titre1"/>
+      </w:pPr>
+      <w:r>
+        <w:t>Les coupons</w:t>
+      </w:r>
+    </w:p>
+    <w:p>
+      <w:bookmarkStart w:id="0" w:name="_GoBack"/>
+      <w:bookmarkEnd w:id="0"/>
+    </w:p>
+    <w:p>
+      <w:pPr>
+        <w:jc w:val="center"/>
+        <w:rPr>
+          <w:rFonts w:ascii="Roboto" w:hAnsi="Roboto"/>
+          <w:caps/>
+          <w:spacing w:val="-10"/>
+          <w:kern w:val="28"/>
+          <w:sz w:val="32"/>
+          <w:szCs w:val="56"/>
+        </w:rPr>
+      </w:pPr>
+      <w:r>
+        <w:rPr>
+          <w:rFonts w:ascii="Roboto" w:hAnsi="Roboto"/>
+        </w:rPr>
+        <w:br w:type="page"/>
+      </w:r>
+    </w:p>
+    <w:p>
+      <w:pPr>
+        <w:pStyle w:val="Titre"/>
+      </w:pPr>
+      <w:r>
+        <w:lastRenderedPageBreak/>
+        <w:t>15</w:t>
+      </w:r>
+      <w:r>
+        <w:t>/</w:t>
+      </w:r>
+      <w:r>
+        <w:t>02</w:t>
+      </w:r>
+      <w:r>
+        <w:t>/2018</w:t>
+      </w:r>
+      <w:r>
+        <w:t xml:space="preserve"> – FUSION DU TRAVAIL</w:t>
+      </w:r>
+    </w:p>
+    <w:p>
+      <w:pPr>
+        <w:rPr>
+          <w:rFonts w:ascii="Roboto" w:hAnsi="Roboto"/>
+        </w:rPr>
+      </w:pPr>
+    </w:p>
+    <w:p>
+      <w:pPr>
+        <w:rPr>
+          <w:rFonts w:ascii="Roboto" w:hAnsi="Roboto"/>
+        </w:rPr>
+      </w:pPr>
+      <w:r>
+        <w:rPr>
+          <w:rFonts w:ascii="Roboto" w:hAnsi="Roboto"/>
+        </w:rPr>
+        <w:t xml:space="preserve">Le jeudi 15 février marque la presque fin du projet au niveau de l’intégration. La partie </w:t>
+      </w:r>
+      <w:r>
+        <w:rPr>
+          <w:rFonts w:ascii="Roboto" w:hAnsi="Roboto"/>
+          <w:i/>
+        </w:rPr>
+        <w:t>Accueil</w:t>
+      </w:r>
+      <w:r>
+        <w:rPr>
+          <w:rFonts w:ascii="Roboto" w:hAnsi="Roboto"/>
+        </w:rPr>
+        <w:t xml:space="preserve"> et </w:t>
+      </w:r>
+      <w:r>
+        <w:rPr>
+          <w:rFonts w:ascii="Roboto" w:hAnsi="Roboto"/>
+          <w:i/>
+        </w:rPr>
+        <w:t>Nous trouver</w:t>
+      </w:r>
+      <w:r>
+        <w:rPr>
+          <w:rFonts w:ascii="Roboto" w:hAnsi="Roboto"/>
+        </w:rPr>
+        <w:t xml:space="preserve"> créées par Mattéo sont insérées au projet. Anthony uniformise alors ensuite toutes les sections afin que l’identité graphique du site se retrouve partout.</w:t>
+      </w:r>
+    </w:p>
+    <w:p>
+      <w:pPr>
+        <w:rPr>
+          <w:rFonts w:ascii="Roboto" w:hAnsi="Roboto"/>
+        </w:rPr>
+      </w:pPr>
+      <w:r>
+        <w:rPr>
+          <w:rFonts w:ascii="Roboto" w:hAnsi="Roboto"/>
+        </w:rPr>
+        <w:t xml:space="preserve">Après </w:t>
+      </w:r>
+      <w:r>
+        <w:rPr>
+          <w:rFonts w:ascii="Roboto" w:hAnsi="Roboto"/>
+        </w:rPr>
+        <w:t>un petit coup de pinceau</w:t>
+      </w:r>
+      <w:r>
+        <w:rPr>
+          <w:rFonts w:ascii="Roboto" w:hAnsi="Roboto"/>
+        </w:rPr>
+        <w:t xml:space="preserve">, nous obtenons : </w:t>
+      </w:r>
+    </w:p>
+    <w:p>
+      <w:pPr>
+        <w:pStyle w:val="Titre1"/>
+      </w:pPr>
+      <w:r>
+        <w:t>Page D’accueil</w:t>
+      </w:r>
+    </w:p>
+    <w:p>
+      <w:pPr>
+        <w:rPr>
+          <w:rFonts w:ascii="Roboto" w:hAnsi="Roboto"/>
+        </w:rPr>
+      </w:pPr>
+      <w:r>
+        <w:rPr>
+          <w:rFonts w:ascii="Roboto" w:hAnsi="Roboto"/>
+          <w:noProof/>
+        </w:rPr>
+        <w:drawing>
+          <wp:inline distT="0" distB="0" distL="0" distR="0">
+            <wp:extent cx="5760720" cy="5837555"/>
+            <wp:effectExtent l="0" t="0" r="0" b="0"/>
+            <wp:docPr id="3" name="Image 3" descr="Une image contenant intérieur, mur&#10;&#10;Description générée avec un niveau de confiance élevé"/>
+            <wp:cNvGraphicFramePr>
+              <a:graphicFrameLocks xmlns:a="http://schemas.openxmlformats.org/drawingml/2006/main" noChangeAspect="1"/>
+            </wp:cNvGraphicFramePr>
+            <a:graphic xmlns:a="http://schemas.openxmlformats.org/drawingml/2006/main">
+              <a:graphicData uri="http://schemas.openxmlformats.org/drawingml/2006/picture">
+                <pic:pic xmlns:pic="http://schemas.openxmlformats.org/drawingml/2006/picture">
+                  <pic:nvPicPr>
+                    <pic:cNvPr id="3" name="accueil.jpg"/>
+                    <pic:cNvPicPr/>
+                  </pic:nvPicPr>
+                  <pic:blipFill>
+                    <a:blip r:embed="rId15">
+                      <a:extLst>
+                        <a:ext uri="{28A0092B-C50C-407E-A947-70E740481C1C}">
+                          <a14:useLocalDpi xmlns:a14="http://schemas.microsoft.com/office/drawing/2010/main" val="0"/>
+                        </a:ext>
+                      </a:extLst>
+                    </a:blip>
+                    <a:stretch>
+                      <a:fillRect/>
+                    </a:stretch>
+                  </pic:blipFill>
+                  <pic:spPr>
+                    <a:xfrm>
+                      <a:off x="0" y="0"/>
+                      <a:ext cx="5760720" cy="5837555"/>
+                    </a:xfrm>
+                    <a:prstGeom prst="rect">
+                      <a:avLst/>
+                    </a:prstGeom>
+                  </pic:spPr>
+                </pic:pic>
+              </a:graphicData>
+            </a:graphic>
+          </wp:inline>
+        </w:drawing>
+      </w:r>
+    </w:p>
+    <w:p>
+      <w:pPr>
+        <w:rPr>
+          <w:rFonts w:ascii="Roboto" w:hAnsi="Roboto"/>
+        </w:rPr>
+      </w:pPr>
+      <w:r>
+        <w:rPr>
+          <w:rFonts w:ascii="Roboto" w:hAnsi="Roboto"/>
+        </w:rPr>
+        <w:t>Note : Le carrousel aura posé problème, celui-ci ayant cessé de fonctionner lorsque la structure eut été modifiée.</w:t>
+      </w:r>
+    </w:p>
+    <w:p>
+      <w:pPr>
+        <w:rPr>
+          <w:rFonts w:ascii="Roboto" w:hAnsi="Roboto"/>
+        </w:rPr>
+      </w:pPr>
+      <w:r>
+        <w:rPr>
+          <w:rFonts w:ascii="Roboto" w:hAnsi="Roboto"/>
+        </w:rPr>
+        <w:t>Les images positionnées sous « Simple », « Comme à la maison » et « A la bonne franquette » auront été rognées sur GIMP 2.</w:t>
+      </w:r>
+    </w:p>
+    <w:p>
+      <w:pPr>
+        <w:pStyle w:val="Titre1"/>
+      </w:pPr>
+      <w:r>
+        <w:lastRenderedPageBreak/>
+        <w:t>Page nous trouver</w:t>
+      </w:r>
+    </w:p>
+    <w:p>
+      <w:pPr>
+        <w:rPr>
+          <w:rFonts w:ascii="Roboto" w:hAnsi="Roboto"/>
+        </w:rPr>
+      </w:pPr>
+    </w:p>
+    <w:p>
+      <w:pPr>
+        <w:rPr>
+          <w:rFonts w:ascii="Roboto" w:hAnsi="Roboto"/>
+        </w:rPr>
+      </w:pPr>
+      <w:r>
+        <w:rPr>
+          <w:rFonts w:ascii="Roboto" w:hAnsi="Roboto"/>
+          <w:noProof/>
+        </w:rPr>
+        <w:drawing>
+          <wp:inline distT="0" distB="0" distL="0" distR="0">
+            <wp:extent cx="5753100" cy="3771900"/>
+            <wp:effectExtent l="0" t="0" r="0" b="0"/>
+            <wp:docPr id="4" name="Image 4" descr="C:\Users\ANTHONY\AppData\Local\Microsoft\Windows\INetCache\Content.Word\nous trouver"/>
+            <wp:cNvGraphicFramePr>
+              <a:graphicFrameLocks xmlns:a="http://schemas.openxmlformats.org/drawingml/2006/main" noChangeAspect="1"/>
+            </wp:cNvGraphicFramePr>
+            <a:graphic xmlns:a="http://schemas.openxmlformats.org/drawingml/2006/main">
+              <a:graphicData uri="http://schemas.openxmlformats.org/drawingml/2006/picture">
+                <pic:pic xmlns:pic="http://schemas.openxmlformats.org/drawingml/2006/picture">
+                  <pic:nvPicPr>
+                    <pic:cNvPr id="0" name="Picture 1" descr="C:\Users\ANTHONY\AppData\Local\Microsoft\Windows\INetCache\Content.Word\nous trouver"/>
+                    <pic:cNvPicPr>
+                      <a:picLocks noChangeAspect="1" noChangeArrowheads="1"/>
+                    </pic:cNvPicPr>
+                  </pic:nvPicPr>
+                  <pic:blipFill>
+                    <a:blip r:embed="rId16">
+                      <a:extLst>
+                        <a:ext uri="{28A0092B-C50C-407E-A947-70E740481C1C}">
+                          <a14:useLocalDpi xmlns:a14="http://schemas.microsoft.com/office/drawing/2010/main" val="0"/>
+                        </a:ext>
+                      </a:extLst>
+                    </a:blip>
+                    <a:srcRect/>
+                    <a:stretch>
+                      <a:fillRect/>
+                    </a:stretch>
+                  </pic:blipFill>
+                  <pic:spPr bwMode="auto">
+                    <a:xfrm>
+                      <a:off x="0" y="0"/>
+                      <a:ext cx="5753100" cy="3771900"/>
+                    </a:xfrm>
+                    <a:prstGeom prst="rect">
+                      <a:avLst/>
+                    </a:prstGeom>
+                    <a:noFill/>
+                    <a:ln>
+                      <a:noFill/>
+                    </a:ln>
+                  </pic:spPr>
+                </pic:pic>
+              </a:graphicData>
+            </a:graphic>
+          </wp:inline>
+        </w:drawing>
+      </w:r>
+    </w:p>
+    <w:p>
+      <w:pPr>
+        <w:rPr>
+          <w:rFonts w:ascii="Roboto" w:hAnsi="Roboto"/>
+        </w:rPr>
+      </w:pPr>
+      <w:r>
+        <w:rPr>
+          <w:rFonts w:ascii="Roboto" w:hAnsi="Roboto"/>
+        </w:rPr>
+        <w:t xml:space="preserve">Ici aussi les couleurs ont été revues afin que la carte soit plus propre au site. Le thème utilisé pour que la carte soit noire est </w:t>
+      </w:r>
+      <w:proofErr w:type="spellStart"/>
+      <w:r>
+        <w:rPr>
+          <w:rFonts w:ascii="Roboto" w:hAnsi="Roboto"/>
+          <w:i/>
+        </w:rPr>
+        <w:t>Shades</w:t>
+      </w:r>
+      <w:proofErr w:type="spellEnd"/>
+      <w:r>
+        <w:rPr>
+          <w:rFonts w:ascii="Roboto" w:hAnsi="Roboto"/>
+          <w:i/>
+        </w:rPr>
+        <w:t xml:space="preserve"> of Grey</w:t>
+      </w:r>
+      <w:r>
+        <w:rPr>
+          <w:rFonts w:ascii="Roboto" w:hAnsi="Roboto"/>
+        </w:rPr>
+        <w:t xml:space="preserve">, retrouvable </w:t>
+      </w:r>
+      <w:hyperlink r:id="rId17" w:history="1">
+        <w:r>
+          <w:rPr>
+            <w:rStyle w:val="Lienhypertexte"/>
+            <w:rFonts w:ascii="Roboto" w:hAnsi="Roboto"/>
+          </w:rPr>
+          <w:t>ici </w:t>
+        </w:r>
+      </w:hyperlink>
+      <w:r>
+        <w:rPr>
+          <w:rFonts w:ascii="Roboto" w:hAnsi="Roboto"/>
+        </w:rPr>
+        <w:t xml:space="preserve">. </w:t>
+      </w:r>
+    </w:p>
+    <w:p>
+      <w:pPr>
+        <w:pStyle w:val="Titre1"/>
+      </w:pPr>
+      <w:r>
+        <w:t>Page menu</w:t>
+      </w:r>
+    </w:p>
+    <w:p>
+      <w:pPr>
+        <w:rPr>
+          <w:rFonts w:ascii="Roboto" w:hAnsi="Roboto"/>
+        </w:rPr>
+      </w:pPr>
+      <w:r>
+        <w:rPr>
+          <w:rFonts w:ascii="Roboto" w:hAnsi="Roboto"/>
+        </w:rPr>
+        <w:t>La page Menu est terminée avec l’ajout des filtres permettant de changer le type d’alimentation. On peut alors choisir de voir tous les plats, ou que les plats végétariens.</w:t>
+      </w:r>
+    </w:p>
+    <w:p>
+      <w:pPr>
+        <w:jc w:val="center"/>
+        <w:rPr>
+          <w:rFonts w:ascii="Roboto" w:hAnsi="Roboto"/>
+        </w:rPr>
+      </w:pPr>
+      <w:r>
+        <w:rPr>
+          <w:rFonts w:ascii="Roboto" w:hAnsi="Roboto"/>
+          <w:noProof/>
+        </w:rPr>
+        <w:drawing>
+          <wp:inline distT="0" distB="0" distL="0" distR="0" wp14:anchorId="5F86083F" wp14:editId="162BCB57">
+            <wp:extent cx="2524125" cy="1181100"/>
+            <wp:effectExtent l="0" t="0" r="9525" b="0"/>
+            <wp:docPr id="11" name="Image 11"/>
+            <wp:cNvGraphicFramePr>
+              <a:graphicFrameLocks xmlns:a="http://schemas.openxmlformats.org/drawingml/2006/main" noChangeAspect="1"/>
+            </wp:cNvGraphicFramePr>
+            <a:graphic xmlns:a="http://schemas.openxmlformats.org/drawingml/2006/main">
+              <a:graphicData uri="http://schemas.openxmlformats.org/drawingml/2006/picture">
+                <pic:pic xmlns:pic="http://schemas.openxmlformats.org/drawingml/2006/picture">
+                  <pic:nvPicPr>
+                    <pic:cNvPr id="1" name=""/>
+                    <pic:cNvPicPr/>
+                  </pic:nvPicPr>
+                  <pic:blipFill>
+                    <a:blip r:embed="rId18"/>
+                    <a:stretch>
+                      <a:fillRect/>
+                    </a:stretch>
+                  </pic:blipFill>
+                  <pic:spPr>
+                    <a:xfrm>
+                      <a:off x="0" y="0"/>
+                      <a:ext cx="2524125" cy="1181100"/>
+                    </a:xfrm>
+                    <a:prstGeom prst="rect">
+                      <a:avLst/>
+                    </a:prstGeom>
+                  </pic:spPr>
+                </pic:pic>
+              </a:graphicData>
+            </a:graphic>
+          </wp:inline>
+        </w:drawing>
+      </w:r>
+    </w:p>
+    <w:p>
+      <w:pPr>
+        <w:rPr>
+          <w:rFonts w:ascii="Roboto" w:hAnsi="Roboto"/>
+        </w:rPr>
+      </w:pPr>
+      <w:r>
+        <w:rPr>
+          <w:rFonts w:ascii="Roboto" w:hAnsi="Roboto"/>
+        </w:rPr>
+        <w:t>Le script derrière ces boutons fonctionne grâce à des classes données aux cartes. Un plat végétarien doit alors avoir la classe « </w:t>
+      </w:r>
+      <w:proofErr w:type="spellStart"/>
+      <w:r>
+        <w:rPr>
+          <w:rFonts w:ascii="Roboto" w:hAnsi="Roboto"/>
+        </w:rPr>
+        <w:t>vegetarien</w:t>
+      </w:r>
+      <w:proofErr w:type="spellEnd"/>
+      <w:r>
+        <w:rPr>
+          <w:rFonts w:ascii="Roboto" w:hAnsi="Roboto"/>
+        </w:rPr>
+        <w:t> » pour être reconnu lors du clic sur Végétarien.</w:t>
+      </w:r>
+      <w:r>
+        <w:rPr>
+          <w:rFonts w:ascii="Roboto" w:hAnsi="Roboto"/>
+        </w:rPr>
+        <w:t xml:space="preserve"> L’algorithme est fait de sorte à ce que l’on puisse rajouter autant de filtres que voulu, il est alors possible d’ajouter d’autres régimes spéciaux facilement si le client en fait la demande.</w:t>
+      </w:r>
+    </w:p>
+    <w:p>
+      <w:pPr>
+        <w:pStyle w:val="Titre1"/>
+      </w:pPr>
+      <w:r>
+        <w:t>Pages juridiques</w:t>
+      </w:r>
+    </w:p>
+    <w:p>
+      <w:pPr>
+        <w:rPr>
+          <w:rFonts w:ascii="Roboto" w:hAnsi="Roboto"/>
+        </w:rPr>
+      </w:pPr>
+      <w:r>
+        <w:rPr>
+          <w:rFonts w:ascii="Roboto" w:hAnsi="Roboto"/>
+        </w:rPr>
+        <w:t xml:space="preserve">Les pages concernant l’aspect juridique du site sont également créées lors de cette journée. Anthony créa un fichier CSS (juridique.css) utilisé par toutes les pages à caractère juridiques, telle que </w:t>
+      </w:r>
+      <w:r>
+        <w:rPr>
+          <w:rFonts w:ascii="Roboto" w:hAnsi="Roboto"/>
+          <w:i/>
+        </w:rPr>
+        <w:t>Droits d’auteur</w:t>
+      </w:r>
+      <w:r>
+        <w:rPr>
+          <w:rFonts w:ascii="Roboto" w:hAnsi="Roboto"/>
+        </w:rPr>
+        <w:t xml:space="preserve">, </w:t>
+      </w:r>
+      <w:r>
+        <w:rPr>
+          <w:rFonts w:ascii="Roboto" w:hAnsi="Roboto"/>
+          <w:i/>
+        </w:rPr>
+        <w:t>Mentions légales</w:t>
+      </w:r>
+      <w:r>
+        <w:rPr>
+          <w:rFonts w:ascii="Roboto" w:hAnsi="Roboto"/>
+        </w:rPr>
+        <w:t xml:space="preserve"> et </w:t>
+      </w:r>
+      <w:r>
+        <w:rPr>
+          <w:rFonts w:ascii="Roboto" w:hAnsi="Roboto"/>
+          <w:i/>
+        </w:rPr>
+        <w:t>Conditions d’utilisation</w:t>
+      </w:r>
+      <w:r>
+        <w:rPr>
+          <w:rFonts w:ascii="Roboto" w:hAnsi="Roboto"/>
+        </w:rPr>
+        <w:t>.</w:t>
+      </w:r>
+      <w:r>
+        <w:rPr>
+          <w:rFonts w:ascii="Roboto" w:hAnsi="Roboto"/>
+        </w:rPr>
+        <w:t xml:space="preserve"> Si les pages sont créées et le style défini, celles-ci restent néanmoins remplies de faux-texte. </w:t>
+      </w:r>
+    </w:p>
+    <w:p>
+      <w:pPr>
+        <w:rPr>
+          <w:rFonts w:ascii="Roboto" w:hAnsi="Roboto"/>
+        </w:rPr>
+      </w:pPr>
+      <w:r>
+        <w:rPr>
+          <w:rFonts w:ascii="Roboto" w:hAnsi="Roboto"/>
+          <w:noProof/>
+        </w:rPr>
+        <w:lastRenderedPageBreak/>
+        <w:drawing>
+          <wp:inline distT="0" distB="0" distL="0" distR="0" wp14:anchorId="6ADAFF00" wp14:editId="6E758B39">
+            <wp:extent cx="5760720" cy="2713883"/>
+            <wp:effectExtent l="0" t="0" r="0" b="0"/>
+            <wp:docPr id="5" name="Image 5" descr="C:\Users\ANTHONY\AppData\Local\Microsoft\Windows\INetCache\Content.Word\droits.png"/>
+            <wp:cNvGraphicFramePr>
+              <a:graphicFrameLocks xmlns:a="http://schemas.openxmlformats.org/drawingml/2006/main" noChangeAspect="1"/>
+            </wp:cNvGraphicFramePr>
+            <a:graphic xmlns:a="http://schemas.openxmlformats.org/drawingml/2006/main">
+              <a:graphicData uri="http://schemas.openxmlformats.org/drawingml/2006/picture">
+                <pic:pic xmlns:pic="http://schemas.openxmlformats.org/drawingml/2006/picture">
+                  <pic:nvPicPr>
+                    <pic:cNvPr id="0" name="Picture 2" descr="C:\Users\ANTHONY\AppData\Local\Microsoft\Windows\INetCache\Content.Word\droits.png"/>
+                    <pic:cNvPicPr>
+                      <a:picLocks noChangeAspect="1" noChangeArrowheads="1"/>
+                    </pic:cNvPicPr>
+                  </pic:nvPicPr>
+                  <pic:blipFill rotWithShape="1">
+                    <a:blip r:embed="rId19">
+                      <a:extLst>
+                        <a:ext uri="{28A0092B-C50C-407E-A947-70E740481C1C}">
+                          <a14:useLocalDpi xmlns:a14="http://schemas.microsoft.com/office/drawing/2010/main" val="0"/>
+                        </a:ext>
+                      </a:extLst>
+                    </a:blip>
+                    <a:srcRect b="47600"/>
+                    <a:stretch/>
+                  </pic:blipFill>
+                  <pic:spPr bwMode="auto">
+                    <a:xfrm>
+                      <a:off x="0" y="0"/>
+                      <a:ext cx="5760720" cy="2713883"/>
+                    </a:xfrm>
+                    <a:prstGeom prst="rect">
+                      <a:avLst/>
+                    </a:prstGeom>
+                    <a:noFill/>
+                    <a:ln>
+                      <a:noFill/>
+                    </a:ln>
+                    <a:extLst>
+                      <a:ext uri="{53640926-AAD7-44D8-BBD7-CCE9431645EC}">
+                        <a14:shadowObscured xmlns:a14="http://schemas.microsoft.com/office/drawing/2010/main"/>
+                      </a:ext>
+                    </a:extLst>
+                  </pic:spPr>
+                </pic:pic>
+              </a:graphicData>
+            </a:graphic>
+          </wp:inline>
+        </w:drawing>
+      </w:r>
+    </w:p>
+    <w:p>
+      <w:pPr>
+        <w:pStyle w:val="Titre1"/>
+      </w:pPr>
+      <w:r>
+        <w:t>Un site responsive</w:t>
+      </w:r>
+    </w:p>
+    <w:p>
+      <w:pPr>
+        <w:rPr>
+          <w:rFonts w:ascii="Roboto" w:hAnsi="Roboto"/>
+        </w:rPr>
+      </w:pPr>
+      <w:r>
+        <w:rPr>
+          <w:rFonts w:ascii="Roboto" w:hAnsi="Roboto"/>
+        </w:rPr>
+        <w:t>A ce moment, tout le site est rendu responsive, à l’exception des pages juridiques.</w:t>
+      </w:r>
+    </w:p>
+    <w:p>
+      <w:pPr>
+        <w:rPr>
+          <w:rFonts w:ascii="Roboto" w:hAnsi="Roboto"/>
+        </w:rPr>
+      </w:pPr>
+      <w:r>
+        <w:rPr>
+          <w:rFonts w:ascii="Roboto" w:hAnsi="Roboto"/>
+        </w:rPr>
+        <w:t xml:space="preserve">La page contenant les cartes aura posé problème, puisqu’il aura fallu une révision du script pour que celui-ci permette </w:t>
+      </w:r>
+      <w:r>
+        <w:rPr>
+          <w:rFonts w:ascii="Roboto" w:hAnsi="Roboto"/>
+        </w:rPr>
+        <w:t>le</w:t>
+      </w:r>
+      <w:r>
+        <w:rPr>
+          <w:rFonts w:ascii="Roboto" w:hAnsi="Roboto"/>
+        </w:rPr>
+        <w:t xml:space="preserve"> responsive.</w:t>
+      </w:r>
+    </w:p>
+    <w:p>
+      <w:pPr>
+        <w:rPr>
+          <w:rFonts w:ascii="Roboto" w:hAnsi="Roboto"/>
+        </w:rPr>
+      </w:pPr>
+      <w:r>
+        <w:rPr>
+          <w:rFonts w:ascii="Roboto" w:hAnsi="Roboto"/>
+          <w:noProof/>
+        </w:rPr>
+        <w:lastRenderedPageBreak/>
+        <mc:AlternateContent>
+          <mc:Choice Requires="wpg">
+            <w:drawing>
+              <wp:anchor distT="0" distB="0" distL="114300" distR="114300" simplePos="0" relativeHeight="251659264" behindDoc="0" locked="0" layoutInCell="1" allowOverlap="1">
+                <wp:simplePos x="0" y="0"/>
+                <wp:positionH relativeFrom="column">
+                  <wp:posOffset>1576705</wp:posOffset>
+                </wp:positionH>
+                <wp:positionV relativeFrom="paragraph">
+                  <wp:posOffset>0</wp:posOffset>
+                </wp:positionV>
+                <wp:extent cx="3543935" cy="8263890"/>
+                <wp:effectExtent l="0" t="0" r="0" b="3810"/>
+                <wp:wrapSquare wrapText="bothSides"/>
+                <wp:docPr id="10" name="Groupe 10"/>
+                <wp:cNvGraphicFramePr/>
+                <a:graphic xmlns:a="http://schemas.openxmlformats.org/drawingml/2006/main">
+                  <a:graphicData uri="http://schemas.microsoft.com/office/word/2010/wordprocessingGroup">
+                    <wpg:wgp>
+                      <wpg:cNvGrpSpPr/>
+                      <wpg:grpSpPr>
+                        <a:xfrm>
+                          <a:off x="0" y="0"/>
+                          <a:ext cx="3543935" cy="8263890"/>
+                          <a:chOff x="0" y="0"/>
+                          <a:chExt cx="3543935" cy="8263890"/>
+                        </a:xfrm>
+                      </wpg:grpSpPr>
+                      <pic:pic xmlns:pic="http://schemas.openxmlformats.org/drawingml/2006/picture">
+                        <pic:nvPicPr>
+                          <pic:cNvPr id="6" name="Image 6" descr="Une image contenant musique&#10;&#10;Description générée avec un niveau de confiance élevé"/>
+                          <pic:cNvPicPr>
+                            <a:picLocks noChangeAspect="1"/>
+                          </pic:cNvPicPr>
+                        </pic:nvPicPr>
+                        <pic:blipFill>
+                          <a:blip r:embed="rId20" cstate="print">
+                            <a:extLst>
+                              <a:ext uri="{28A0092B-C50C-407E-A947-70E740481C1C}">
+                                <a14:useLocalDpi xmlns:a14="http://schemas.microsoft.com/office/drawing/2010/main" val="0"/>
+                              </a:ext>
+                            </a:extLst>
+                          </a:blip>
+                          <a:stretch>
+                            <a:fillRect/>
+                          </a:stretch>
+                        </pic:blipFill>
+                        <pic:spPr>
+                          <a:xfrm>
+                            <a:off x="0" y="0"/>
+                            <a:ext cx="1209675" cy="8263890"/>
+                          </a:xfrm>
+                          <a:prstGeom prst="rect">
+                            <a:avLst/>
+                          </a:prstGeom>
+                        </pic:spPr>
+                      </pic:pic>
+                      <pic:pic xmlns:pic="http://schemas.openxmlformats.org/drawingml/2006/picture">
+                        <pic:nvPicPr>
+                          <pic:cNvPr id="7" name="Image 7" descr="Une image contenant moniteur, intérieur, écran, ordinateur&#10;&#10;Description générée avec un niveau de confiance très élevé"/>
+                          <pic:cNvPicPr>
+                            <a:picLocks noChangeAspect="1"/>
+                          </pic:cNvPicPr>
+                        </pic:nvPicPr>
+                        <pic:blipFill>
+                          <a:blip r:embed="rId21">
+                            <a:extLst>
+                              <a:ext uri="{28A0092B-C50C-407E-A947-70E740481C1C}">
+                                <a14:useLocalDpi xmlns:a14="http://schemas.microsoft.com/office/drawing/2010/main" val="0"/>
+                              </a:ext>
+                            </a:extLst>
+                          </a:blip>
+                          <a:stretch>
+                            <a:fillRect/>
+                          </a:stretch>
+                        </pic:blipFill>
+                        <pic:spPr>
+                          <a:xfrm>
+                            <a:off x="1276350" y="0"/>
+                            <a:ext cx="2267585" cy="8197215"/>
+                          </a:xfrm>
+                          <a:prstGeom prst="rect">
+                            <a:avLst/>
+                          </a:prstGeom>
+                        </pic:spPr>
+                      </pic:pic>
+                    </wpg:wgp>
+                  </a:graphicData>
+                </a:graphic>
+              </wp:anchor>
+            </w:drawing>
+          </mc:Choice>
+          <mc:Fallback>
+            <w:pict>
+              <v:group w14:anchorId="231D3AB9" id="Groupe 10" o:spid="_x0000_s1026" style="position:absolute;margin-left:124.15pt;margin-top:0;width:279.05pt;height:650.7pt;z-index:251659264" coordsize="35439,82638" o:gfxdata="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">
+                <v:shapetype id="_x0000_t75" coordsize="21600,21600" o:spt="75" o:preferrelative="t" path="m@4@5l@4@11@9@11@9@5xe" filled="f" stroked="f">
+                  <v:stroke joinstyle="miter"/>
+                  <v:formulas>
+                    <v:f eqn="if lineDrawn pixelLineWidth 0"/>
+                    <v:f eqn="sum @0 1 0"/>
+                    <v:f eqn="sum 0 0 @1"/>
+                    <v:f eqn="prod @2 1 2"/>
+                    <v:f eqn="prod @3 21600 pixelWidth"/>
+                    <v:f eqn="prod @3 21600 pixelHeight"/>
+                    <v:f eqn="sum @0 0 1"/>
+                    <v:f eqn="prod @6 1 2"/>
+                    <v:f eqn="prod @7 21600 pixelWidth"/>
+                    <v:f eqn="sum @8 21600 0"/>
+                    <v:f eqn="prod @7 21600 pixelHeight"/>
+                    <v:f eqn="sum @10 21600 0"/>
+                  </v:formulas>
+                  <v:path o:extrusionok="f" gradientshapeok="t" o:connecttype="rect"/>
+                  <o:lock v:ext="edit" aspectratio="t"/>
+                </v:shapetype>
+                <v:shape id="Image 6" o:spid="_x0000_s1027" type="#_x0000_t75" alt="Une image contenant musique&#10;&#10;Description générée avec un niveau de confiance élevé" style="position:absolute;width:12096;height:82638;visibility:visible;mso-wrap-style:square" o:gfxdata="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">
+                  <v:imagedata r:id="rId22" o:title="Une image contenant musique&#10;&#10;Description générée avec un niveau de confiance élevé"/>
+                </v:shape>
+                <v:shape id="Image 7" o:spid="_x0000_s1028" type="#_x0000_t75" alt="Une image contenant moniteur, intérieur, écran, ordinateur&#10;&#10;Description générée avec un niveau de confiance très élevé" style="position:absolute;left:12763;width:22676;height:81972;visibility:visible;mso-wrap-style:square" o:gfxdata="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">
+                  <v:imagedata r:id="rId23" o:title="Une image contenant moniteur, intérieur, écran, ordinateur&#10;&#10;Description générée avec un niveau de confiance très élevé"/>
+                </v:shape>
+                <w10:wrap type="square"/>
+              </v:group>
+            </w:pict>
+          </mc:Fallback>
+        </mc:AlternateContent>
+      </w:r>
+      <w:r>
+        <w:rPr>
+          <w:rFonts w:ascii="Roboto" w:hAnsi="Roboto"/>
+          <w:noProof/>
+        </w:rPr>
+        <w:drawing>
+          <wp:inline distT="0" distB="0" distL="0" distR="0">
+            <wp:extent cx="1526540" cy="8892540"/>
+            <wp:effectExtent l="0" t="0" r="0" b="3810"/>
+            <wp:docPr id="9" name="Image 9" descr="Une image contenant capture d’écran, intérieur&#10;&#10;Description générée avec un niveau de confiance très élevé"/>
+            <wp:cNvGraphicFramePr>
+              <a:graphicFrameLocks xmlns:a="http://schemas.openxmlformats.org/drawingml/2006/main" noChangeAspect="1"/>
+            </wp:cNvGraphicFramePr>
+            <a:graphic xmlns:a="http://schemas.openxmlformats.org/drawingml/2006/main">
+              <a:graphicData uri="http://schemas.openxmlformats.org/drawingml/2006/picture">
+                <pic:pic xmlns:pic="http://schemas.openxmlformats.org/drawingml/2006/picture">
+                  <pic:nvPicPr>
+                    <pic:cNvPr id="9" name="plats.png"/>
+                    <pic:cNvPicPr/>
+                  </pic:nvPicPr>
+                  <pic:blipFill>
+                    <a:blip r:embed="rId24">
+                      <a:extLst>
+                        <a:ext uri="{28A0092B-C50C-407E-A947-70E740481C1C}">
+                          <a14:useLocalDpi xmlns:a14="http://schemas.microsoft.com/office/drawing/2010/main" val="0"/>
+                        </a:ext>
+                      </a:extLst>
+                    </a:blip>
+                    <a:stretch>
+                      <a:fillRect/>
+                    </a:stretch>
+                  </pic:blipFill>
+                  <pic:spPr>
+                    <a:xfrm>
+                      <a:off x="0" y="0"/>
+                      <a:ext cx="1526540" cy="8892540"/>
+                    </a:xfrm>
+                    <a:prstGeom prst="rect">
+                      <a:avLst/>
+                    </a:prstGeom>
+                  </pic:spPr>
+                </pic:pic>
+              </a:graphicData>
+            </a:graphic>
+          </wp:inline>
+        </w:drawing>
+      </w:r>
+    </w:p>
+    <w:p>
+      <w:pPr>
+        <w:rPr>
+          <w:rFonts w:ascii="Roboto" w:hAnsi="Roboto"/>
+        </w:rPr>
+      </w:pPr>
+    </w:p>
+    <w:p>
+      <w:pPr>
+        <w:rPr>
+          <w:rFonts w:ascii="Roboto" w:hAnsi="Roboto"/>
+        </w:rPr>
+      </w:pPr>
+    </w:p>
+    <w:p>
+      <w:pPr>
+        <w:jc w:val="center"/>
+        <w:rPr>
+          <w:rFonts w:ascii="Roboto" w:hAnsi="Roboto"/>
+        </w:rPr>
+      </w:pPr>
+    </w:p>
     <w:sectPr>
-      <w:headerReference w:type="default" r:id="rId10"/>
+      <w:headerReference w:type="default" r:id="rId25"/>
       <w:pgSz w:w="11906" w:h="16838"/>
       <w:pgMar w:top="1417" w:right="1417" w:bottom="1417" w:left="1417" w:header="708" w:footer="708" w:gutter="0"/>
       <w:cols w:space="708"/>
@@ -951,7 +2679,7 @@
         <w:rFonts w:ascii="Calibri" w:eastAsiaTheme="minorEastAsia" w:hAnsi="Calibri" w:cs="Calibri" w:hint="default"/>
       </w:rPr>
     </w:lvl>
-    <w:lvl w:ilvl="1" w:tplc="040C0003" w:tentative="1">
+    <w:lvl w:ilvl="1" w:tplc="040C0003">
       <w:start w:val="1"/>
       <w:numFmt w:val="bullet"/>
       <w:lvlText w:val="o"/>
@@ -1160,11 +2888,127 @@
       </w:rPr>
     </w:lvl>
   </w:abstractNum>
+  <w:abstractNum w:abstractNumId="2" w15:restartNumberingAfterBreak="0">
+    <w:nsid w:val="7D2719AE"/>
+    <w:multiLevelType w:val="hybridMultilevel"/>
+    <w:tmpl w:val="C11A7F4C"/>
+    <w:lvl w:ilvl="0" w:tplc="90A45740">
+      <w:numFmt w:val="bullet"/>
+      <w:lvlText w:val="-"/>
+      <w:lvlJc w:val="left"/>
+      <w:pPr>
+        <w:ind w:left="720" w:hanging="360"/>
+      </w:pPr>
+      <w:rPr>
+        <w:rFonts w:ascii="Calibri" w:eastAsiaTheme="minorEastAsia" w:hAnsi="Calibri" w:cs="Calibri" w:hint="default"/>
+        <w:b/>
+      </w:rPr>
+    </w:lvl>
+    <w:lvl w:ilvl="1" w:tplc="040C0003" w:tentative="1">
+      <w:start w:val="1"/>
+      <w:numFmt w:val="bullet"/>
+      <w:lvlText w:val="o"/>
+      <w:lvlJc w:val="left"/>
+      <w:pPr>
+        <w:ind w:left="1440" w:hanging="360"/>
+      </w:pPr>
+      <w:rPr>
+        <w:rFonts w:ascii="Courier New" w:hAnsi="Courier New" w:cs="Courier New" w:hint="default"/>
+      </w:rPr>
+    </w:lvl>
+    <w:lvl w:ilvl="2" w:tplc="040C0005" w:tentative="1">
+      <w:start w:val="1"/>
+      <w:numFmt w:val="bullet"/>
+      <w:lvlText w:val=""/>
+      <w:lvlJc w:val="left"/>
+      <w:pPr>
+        <w:ind w:left="2160" w:hanging="360"/>
+      </w:pPr>
+      <w:rPr>
+        <w:rFonts w:ascii="Wingdings" w:hAnsi="Wingdings" w:hint="default"/>
+      </w:rPr>
+    </w:lvl>
+    <w:lvl w:ilvl="3" w:tplc="040C0001" w:tentative="1">
+      <w:start w:val="1"/>
+      <w:numFmt w:val="bullet"/>
+      <w:lvlText w:val=""/>
+      <w:lvlJc w:val="left"/>
+      <w:pPr>
+        <w:ind w:left="2880" w:hanging="360"/>
+      </w:pPr>
+      <w:rPr>
+        <w:rFonts w:ascii="Symbol" w:hAnsi="Symbol" w:hint="default"/>
+      </w:rPr>
+    </w:lvl>
+    <w:lvl w:ilvl="4" w:tplc="040C0003" w:tentative="1">
+      <w:start w:val="1"/>
+      <w:numFmt w:val="bullet"/>
+      <w:lvlText w:val="o"/>
+      <w:lvlJc w:val="left"/>
+      <w:pPr>
+        <w:ind w:left="3600" w:hanging="360"/>
+      </w:pPr>
+      <w:rPr>
+        <w:rFonts w:ascii="Courier New" w:hAnsi="Courier New" w:cs="Courier New" w:hint="default"/>
+      </w:rPr>
+    </w:lvl>
+    <w:lvl w:ilvl="5" w:tplc="040C0005" w:tentative="1">
+      <w:start w:val="1"/>
+      <w:numFmt w:val="bullet"/>
+      <w:lvlText w:val=""/>
+      <w:lvlJc w:val="left"/>
+      <w:pPr>
+        <w:ind w:left="4320" w:hanging="360"/>
+      </w:pPr>
+      <w:rPr>
+        <w:rFonts w:ascii="Wingdings" w:hAnsi="Wingdings" w:hint="default"/>
+      </w:rPr>
+    </w:lvl>
+    <w:lvl w:ilvl="6" w:tplc="040C0001" w:tentative="1">
+      <w:start w:val="1"/>
+      <w:numFmt w:val="bullet"/>
+      <w:lvlText w:val=""/>
+      <w:lvlJc w:val="left"/>
+      <w:pPr>
+        <w:ind w:left="5040" w:hanging="360"/>
+      </w:pPr>
+      <w:rPr>
+        <w:rFonts w:ascii="Symbol" w:hAnsi="Symbol" w:hint="default"/>
+      </w:rPr>
+    </w:lvl>
+    <w:lvl w:ilvl="7" w:tplc="040C0003" w:tentative="1">
+      <w:start w:val="1"/>
+      <w:numFmt w:val="bullet"/>
+      <w:lvlText w:val="o"/>
+      <w:lvlJc w:val="left"/>
+      <w:pPr>
+        <w:ind w:left="5760" w:hanging="360"/>
+      </w:pPr>
+      <w:rPr>
+        <w:rFonts w:ascii="Courier New" w:hAnsi="Courier New" w:cs="Courier New" w:hint="default"/>
+      </w:rPr>
+    </w:lvl>
+    <w:lvl w:ilvl="8" w:tplc="040C0005" w:tentative="1">
+      <w:start w:val="1"/>
+      <w:numFmt w:val="bullet"/>
+      <w:lvlText w:val=""/>
+      <w:lvlJc w:val="left"/>
+      <w:pPr>
+        <w:ind w:left="6480" w:hanging="360"/>
+      </w:pPr>
+      <w:rPr>
+        <w:rFonts w:ascii="Wingdings" w:hAnsi="Wingdings" w:hint="default"/>
+      </w:rPr>
+    </w:lvl>
+  </w:abstractNum>
   <w:num w:numId="1">
     <w:abstractNumId w:val="1"/>
   </w:num>
   <w:num w:numId="2">
     <w:abstractNumId w:val="0"/>
+  </w:num>
+  <w:num w:numId="3">
+    <w:abstractNumId w:val="2"/>
   </w:num>
 </w:numbering>
 </file>
@@ -1574,7 +3418,7 @@
     <w:link w:val="Titre1Car"/>
     <w:uiPriority w:val="9"/>
     <w:qFormat/>
-    <w:rsid w:val="00973E12"/>
+    <w:rsid w:val="00BD31B4"/>
     <w:pPr>
       <w:keepNext/>
       <w:keepLines/>
@@ -1582,9 +3426,9 @@
       <w:outlineLvl w:val="0"/>
     </w:pPr>
     <w:rPr>
-      <w:rFonts w:asciiTheme="majorHAnsi" w:eastAsiaTheme="majorEastAsia" w:hAnsiTheme="majorHAnsi" w:cstheme="majorBidi"/>
-      <w:color w:val="2F5496" w:themeColor="accent1" w:themeShade="BF"/>
-      <w:sz w:val="32"/>
+      <w:rFonts w:ascii="Roboto" w:eastAsiaTheme="majorEastAsia" w:hAnsi="Roboto" w:cstheme="majorBidi"/>
+      <w:b/>
+      <w:caps/>
       <w:szCs w:val="32"/>
     </w:rPr>
   </w:style>
@@ -1745,12 +3589,66 @@
     <w:basedOn w:val="Policepardfaut"/>
     <w:link w:val="Titre1"/>
     <w:uiPriority w:val="9"/>
-    <w:rsid w:val="00973E12"/>
+    <w:rsid w:val="00BD31B4"/>
     <w:rPr>
-      <w:rFonts w:asciiTheme="majorHAnsi" w:eastAsiaTheme="majorEastAsia" w:hAnsiTheme="majorHAnsi" w:cstheme="majorBidi"/>
-      <w:color w:val="2F5496" w:themeColor="accent1" w:themeShade="BF"/>
+      <w:rFonts w:ascii="Roboto" w:eastAsiaTheme="majorEastAsia" w:hAnsi="Roboto" w:cstheme="majorBidi"/>
+      <w:b/>
+      <w:caps/>
+      <w:szCs w:val="32"/>
+    </w:rPr>
+  </w:style>
+  <w:style w:type="paragraph" w:styleId="Date">
+    <w:name w:val="Date"/>
+    <w:basedOn w:val="Normal"/>
+    <w:next w:val="Normal"/>
+    <w:link w:val="DateCar"/>
+    <w:uiPriority w:val="99"/>
+    <w:semiHidden/>
+    <w:unhideWhenUsed/>
+    <w:rsid w:val="00654F6D"/>
+  </w:style>
+  <w:style w:type="character" w:customStyle="1" w:styleId="DateCar">
+    <w:name w:val="Date Car"/>
+    <w:basedOn w:val="Policepardfaut"/>
+    <w:link w:val="Date"/>
+    <w:uiPriority w:val="99"/>
+    <w:semiHidden/>
+    <w:rsid w:val="00654F6D"/>
+  </w:style>
+  <w:style w:type="paragraph" w:styleId="Titre">
+    <w:name w:val="Title"/>
+    <w:basedOn w:val="Normal"/>
+    <w:next w:val="Normal"/>
+    <w:link w:val="TitreCar"/>
+    <w:uiPriority w:val="10"/>
+    <w:qFormat/>
+    <w:rsid w:val="004A5021"/>
+    <w:pPr>
+      <w:spacing w:after="0" w:line="240" w:lineRule="auto"/>
+      <w:contextualSpacing/>
+    </w:pPr>
+    <w:rPr>
+      <w:rFonts w:ascii="Roboto" w:eastAsiaTheme="majorEastAsia" w:hAnsi="Roboto" w:cstheme="majorBidi"/>
+      <w:caps/>
+      <w:spacing w:val="-10"/>
+      <w:kern w:val="28"/>
       <w:sz w:val="32"/>
-      <w:szCs w:val="32"/>
+      <w:szCs w:val="56"/>
+    </w:rPr>
+  </w:style>
+  <w:style w:type="character" w:customStyle="1" w:styleId="TitreCar">
+    <w:name w:val="Titre Car"/>
+    <w:basedOn w:val="Policepardfaut"/>
+    <w:link w:val="Titre"/>
+    <w:uiPriority w:val="10"/>
+    <w:rsid w:val="004A5021"/>
+    <w:rPr>
+      <w:rFonts w:ascii="Roboto" w:eastAsiaTheme="majorEastAsia" w:hAnsi="Roboto" w:cstheme="majorBidi"/>
+      <w:caps/>
+      <w:spacing w:val="-10"/>
+      <w:kern w:val="28"/>
+      <w:sz w:val="32"/>
+      <w:szCs w:val="56"/>
     </w:rPr>
   </w:style>
 </w:styles>

</xml_diff>